<commit_message>
change in english versionhange in english version 🏴󠁧󠁢󠁥󠁮󠁧󠁿
</commit_message>
<xml_diff>
--- a/bmiMeEnglish.docx
+++ b/bmiMeEnglish.docx
@@ -1,6 +1,6 @@
 
 <file path=word/document.xml><?xml version="1.0" encoding="utf-8"?>
-<w:document xmlns:wpc="http://schemas.microsoft.com/office/word/2010/wordprocessingCanvas" xmlns:cx="http://schemas.microsoft.com/office/drawing/2014/chartex" xmlns:cx1="http://schemas.microsoft.com/office/drawing/2015/9/8/chartex" xmlns:cx2="http://schemas.microsoft.com/office/drawing/2015/10/21/chartex" xmlns:cx3="http://schemas.microsoft.com/office/drawing/2016/5/9/chartex" xmlns:cx4="http://schemas.microsoft.com/office/drawing/2016/5/10/chartex" xmlns:cx5="http://schemas.microsoft.com/office/drawing/2016/5/11/chartex" xmlns:cx6="http://schemas.microsoft.com/office/drawing/2016/5/12/chartex" xmlns:cx7="http://schemas.microsoft.com/office/drawing/2016/5/13/chartex" xmlns:cx8="http://schemas.microsoft.com/office/drawing/2016/5/14/chartex" xmlns:mc="http://schemas.openxmlformats.org/markup-compatibility/2006" xmlns:aink="http://schemas.microsoft.com/office/drawing/2016/ink" xmlns:am3d="http://schemas.microsoft.com/office/drawing/2017/model3d" xmlns:o="urn:schemas-microsoft-com:office:office" xmlns:oel="http://schemas.microsoft.com/office/2019/extlst" xmlns:r="http://schemas.openxmlformats.org/officeDocument/2006/relationships" xmlns:m="http://schemas.openxmlformats.org/officeDocument/2006/math" xmlns:v="urn:schemas-microsoft-com:vml" xmlns:wp14="http://schemas.microsoft.com/office/word/2010/wordprocessingDrawing" xmlns:wp="http://schemas.openxmlformats.org/drawingml/2006/wordprocessingDrawing" xmlns:w10="urn:schemas-microsoft-com:office:word" xmlns:w="http://schemas.openxmlformats.org/wordprocessingml/2006/main" xmlns:w14="http://schemas.microsoft.com/office/word/2010/wordml" xmlns:w15="http://schemas.microsoft.com/office/word/2012/wordml" xmlns:w16cex="http://schemas.microsoft.com/office/word/2018/wordml/cex" xmlns:w16cid="http://schemas.microsoft.com/office/word/2016/wordml/cid" xmlns:w16="http://schemas.microsoft.com/office/word/2018/wordml" xmlns:w16sdtdh="http://schemas.microsoft.com/office/word/2020/wordml/sdtdatahash" xmlns:w16se="http://schemas.microsoft.com/office/word/2015/wordml/symex" xmlns:wpg="http://schemas.microsoft.com/office/word/2010/wordprocessingGroup" xmlns:wpi="http://schemas.microsoft.com/office/word/2010/wordprocessingInk" xmlns:wne="http://schemas.microsoft.com/office/word/2006/wordml" xmlns:wps="http://schemas.microsoft.com/office/word/2010/wordprocessingShape" mc:Ignorable="w14 w15 w16se w16cid w16 w16cex w16sdtdh wp14">
+<w:document xmlns:wpc="http://schemas.microsoft.com/office/word/2010/wordprocessingCanvas" xmlns:cx="http://schemas.microsoft.com/office/drawing/2014/chartex" xmlns:cx1="http://schemas.microsoft.com/office/drawing/2015/9/8/chartex" xmlns:cx2="http://schemas.microsoft.com/office/drawing/2015/10/21/chartex" xmlns:cx3="http://schemas.microsoft.com/office/drawing/2016/5/9/chartex" xmlns:cx4="http://schemas.microsoft.com/office/drawing/2016/5/10/chartex" xmlns:cx5="http://schemas.microsoft.com/office/drawing/2016/5/11/chartex" xmlns:cx6="http://schemas.microsoft.com/office/drawing/2016/5/12/chartex" xmlns:cx7="http://schemas.microsoft.com/office/drawing/2016/5/13/chartex" xmlns:cx8="http://schemas.microsoft.com/office/drawing/2016/5/14/chartex" xmlns:mc="http://schemas.openxmlformats.org/markup-compatibility/2006" xmlns:aink="http://schemas.microsoft.com/office/drawing/2016/ink" xmlns:am3d="http://schemas.microsoft.com/office/drawing/2017/model3d" xmlns:o="urn:schemas-microsoft-com:office:office" xmlns:oel="http://schemas.microsoft.com/office/2019/extlst" xmlns:r="http://schemas.openxmlformats.org/officeDocument/2006/relationships" xmlns:m="http://schemas.openxmlformats.org/officeDocument/2006/math" xmlns:v="urn:schemas-microsoft-com:vml" xmlns:wp14="http://schemas.microsoft.com/office/word/2010/wordprocessingDrawing" xmlns:wp="http://schemas.openxmlformats.org/drawingml/2006/wordprocessingDrawing" xmlns:w10="urn:schemas-microsoft-com:office:word" xmlns:w="http://schemas.openxmlformats.org/wordprocessingml/2006/main" xmlns:w14="http://schemas.microsoft.com/office/word/2010/wordml" xmlns:w15="http://schemas.microsoft.com/office/word/2012/wordml" xmlns:w16cex="http://schemas.microsoft.com/office/word/2018/wordml/cex" xmlns:w16cid="http://schemas.microsoft.com/office/word/2016/wordml/cid" xmlns:w16="http://schemas.microsoft.com/office/word/2018/wordml" xmlns:w16du="http://schemas.microsoft.com/office/word/2023/wordml/word16du" xmlns:w16sdtdh="http://schemas.microsoft.com/office/word/2020/wordml/sdtdatahash" xmlns:w16se="http://schemas.microsoft.com/office/word/2015/wordml/symex" xmlns:wpg="http://schemas.microsoft.com/office/word/2010/wordprocessingGroup" xmlns:wpi="http://schemas.microsoft.com/office/word/2010/wordprocessingInk" xmlns:wne="http://schemas.microsoft.com/office/word/2006/wordml" xmlns:wps="http://schemas.microsoft.com/office/word/2010/wordprocessingShape" mc:Ignorable="w14 w15 w16se w16cid w16 w16cex w16sdtdh w16du wp14">
   <w:body>
     <w:p>
       <w:pPr>
@@ -141,73 +141,7 @@
           <w:szCs w:val="28"/>
           <w:lang w:val="en-US"/>
         </w:rPr>
-        <w:t xml:space="preserve">     “</w:t>
-      </w:r>
-      <w:proofErr w:type="spellStart"/>
-      <w:r>
-        <w:rPr>
-          <w:rFonts w:ascii="Times New Roman" w:hAnsi="Times New Roman"/>
-          <w:b/>
-          <w:sz w:val="28"/>
-          <w:szCs w:val="28"/>
-          <w:lang w:val="en-US"/>
-        </w:rPr>
-        <w:t>Himoyaga</w:t>
-      </w:r>
-      <w:proofErr w:type="spellEnd"/>
-      <w:r>
-        <w:rPr>
-          <w:rFonts w:ascii="Times New Roman" w:hAnsi="Times New Roman"/>
-          <w:b/>
-          <w:sz w:val="28"/>
-          <w:szCs w:val="28"/>
-          <w:lang w:val="en-US"/>
-        </w:rPr>
-        <w:t xml:space="preserve"> </w:t>
-      </w:r>
-      <w:proofErr w:type="spellStart"/>
-      <w:r>
-        <w:rPr>
-          <w:rFonts w:ascii="Times New Roman" w:hAnsi="Times New Roman"/>
-          <w:b/>
-          <w:sz w:val="28"/>
-          <w:szCs w:val="28"/>
-          <w:lang w:val="en-US"/>
-        </w:rPr>
-        <w:t>ruxsat</w:t>
-      </w:r>
-      <w:proofErr w:type="spellEnd"/>
-      <w:r>
-        <w:rPr>
-          <w:rFonts w:ascii="Times New Roman" w:hAnsi="Times New Roman"/>
-          <w:b/>
-          <w:sz w:val="28"/>
-          <w:szCs w:val="28"/>
-          <w:lang w:val="en-US"/>
-        </w:rPr>
-        <w:t xml:space="preserve"> </w:t>
-      </w:r>
-      <w:proofErr w:type="spellStart"/>
-      <w:r>
-        <w:rPr>
-          <w:rFonts w:ascii="Times New Roman" w:hAnsi="Times New Roman"/>
-          <w:b/>
-          <w:sz w:val="28"/>
-          <w:szCs w:val="28"/>
-          <w:lang w:val="en-US"/>
-        </w:rPr>
-        <w:t>etildi</w:t>
-      </w:r>
-      <w:proofErr w:type="spellEnd"/>
-      <w:r>
-        <w:rPr>
-          <w:rFonts w:ascii="Times New Roman" w:hAnsi="Times New Roman"/>
-          <w:b/>
-          <w:sz w:val="28"/>
-          <w:szCs w:val="28"/>
-          <w:lang w:val="en-US"/>
-        </w:rPr>
-        <w:t>”</w:t>
+        <w:t xml:space="preserve">     “Himoyaga ruxsat etildi”</w:t>
       </w:r>
     </w:p>
     <w:p>
@@ -222,115 +156,15 @@
           <w:lang w:val="en-US"/>
         </w:rPr>
       </w:pPr>
-      <w:proofErr w:type="spellStart"/>
-      <w:r>
-        <w:rPr>
-          <w:rFonts w:ascii="Times New Roman" w:hAnsi="Times New Roman"/>
-          <w:b/>
-          <w:sz w:val="28"/>
-          <w:szCs w:val="28"/>
-          <w:lang w:val="en-US"/>
-        </w:rPr>
-        <w:t>Iqtisodiyot</w:t>
-      </w:r>
-      <w:proofErr w:type="spellEnd"/>
-      <w:r>
-        <w:rPr>
-          <w:rFonts w:ascii="Times New Roman" w:hAnsi="Times New Roman"/>
-          <w:b/>
-          <w:sz w:val="28"/>
-          <w:szCs w:val="28"/>
-          <w:lang w:val="en-US"/>
-        </w:rPr>
-        <w:t xml:space="preserve"> </w:t>
-      </w:r>
-      <w:proofErr w:type="spellStart"/>
-      <w:r>
-        <w:rPr>
-          <w:rFonts w:ascii="Times New Roman" w:hAnsi="Times New Roman"/>
-          <w:b/>
-          <w:sz w:val="28"/>
-          <w:szCs w:val="28"/>
-          <w:lang w:val="en-US"/>
-        </w:rPr>
-        <w:t>fakultet</w:t>
-      </w:r>
-      <w:proofErr w:type="spellEnd"/>
-      <w:r>
-        <w:rPr>
-          <w:rFonts w:ascii="Times New Roman" w:hAnsi="Times New Roman"/>
-          <w:b/>
-          <w:sz w:val="28"/>
-          <w:szCs w:val="28"/>
-          <w:lang w:val="en-US"/>
-        </w:rPr>
-        <w:t xml:space="preserve"> </w:t>
-      </w:r>
-      <w:proofErr w:type="spellStart"/>
-      <w:r>
-        <w:rPr>
-          <w:rFonts w:ascii="Times New Roman" w:hAnsi="Times New Roman"/>
-          <w:b/>
-          <w:sz w:val="28"/>
-          <w:szCs w:val="28"/>
-          <w:lang w:val="en-US"/>
-        </w:rPr>
-        <w:t>dekani</w:t>
-      </w:r>
-      <w:proofErr w:type="spellEnd"/>
-      <w:r>
-        <w:rPr>
-          <w:rFonts w:ascii="Times New Roman" w:hAnsi="Times New Roman"/>
-          <w:b/>
-          <w:sz w:val="28"/>
-          <w:szCs w:val="28"/>
-          <w:lang w:val="en-US"/>
-        </w:rPr>
-        <w:t xml:space="preserve">, </w:t>
-      </w:r>
-      <w:proofErr w:type="spellStart"/>
-      <w:r>
-        <w:rPr>
-          <w:rFonts w:ascii="Times New Roman" w:hAnsi="Times New Roman"/>
-          <w:b/>
-          <w:sz w:val="28"/>
-          <w:szCs w:val="28"/>
-          <w:lang w:val="en-US"/>
-        </w:rPr>
-        <w:t>i.f.n</w:t>
-      </w:r>
-      <w:proofErr w:type="spellEnd"/>
-      <w:r>
-        <w:rPr>
-          <w:rFonts w:ascii="Times New Roman" w:hAnsi="Times New Roman"/>
-          <w:b/>
-          <w:sz w:val="28"/>
-          <w:szCs w:val="28"/>
-          <w:lang w:val="en-US"/>
-        </w:rPr>
-        <w:t xml:space="preserve">., </w:t>
-      </w:r>
-      <w:proofErr w:type="spellStart"/>
-      <w:r>
-        <w:rPr>
-          <w:rFonts w:ascii="Times New Roman" w:hAnsi="Times New Roman"/>
-          <w:b/>
-          <w:sz w:val="28"/>
-          <w:szCs w:val="28"/>
-          <w:lang w:val="en-US"/>
-        </w:rPr>
-        <w:t>dotsent</w:t>
-      </w:r>
-      <w:proofErr w:type="spellEnd"/>
-      <w:r>
-        <w:rPr>
-          <w:rFonts w:ascii="Times New Roman" w:hAnsi="Times New Roman"/>
-          <w:b/>
-          <w:sz w:val="28"/>
-          <w:szCs w:val="28"/>
-          <w:lang w:val="en-US"/>
-        </w:rPr>
-        <w:t xml:space="preserve"> </w:t>
+      <w:r>
+        <w:rPr>
+          <w:rFonts w:ascii="Times New Roman" w:hAnsi="Times New Roman"/>
+          <w:b/>
+          <w:sz w:val="28"/>
+          <w:szCs w:val="28"/>
+          <w:lang w:val="en-US"/>
+        </w:rPr>
+        <w:t xml:space="preserve">Iqtisodiyot fakultet dekani, i.f.n., dotsent </w:t>
       </w:r>
     </w:p>
     <w:p>
@@ -354,20 +188,8 @@
           <w:szCs w:val="28"/>
           <w:lang w:val="en-US"/>
         </w:rPr>
-        <w:t xml:space="preserve">_______________ N.S. </w:t>
-      </w:r>
-      <w:proofErr w:type="spellStart"/>
-      <w:r>
-        <w:rPr>
-          <w:rFonts w:ascii="Times New Roman" w:hAnsi="Times New Roman"/>
-          <w:b/>
-          <w:sz w:val="28"/>
-          <w:szCs w:val="28"/>
-          <w:lang w:val="en-US"/>
-        </w:rPr>
-        <w:t>Nazrullayev</w:t>
-      </w:r>
-      <w:proofErr w:type="spellEnd"/>
+        <w:t>_______________ N.S. Nazrullayev</w:t>
+      </w:r>
     </w:p>
     <w:p>
       <w:pPr>
@@ -446,19 +268,21 @@
           <w:szCs w:val="32"/>
           <w:lang w:val="en-US"/>
         </w:rPr>
-        <w:t xml:space="preserve">5230100 - </w:t>
-      </w:r>
-      <w:proofErr w:type="spellStart"/>
-      <w:r>
-        <w:rPr>
-          <w:rFonts w:ascii="Times New Roman" w:hAnsi="Times New Roman"/>
+        <w:t>5230100 - Iqtisodiyot (tarmoqlar va sohalar bo’yicha)</w:t>
+      </w:r>
+    </w:p>
+    <w:p>
+      <w:pPr>
+        <w:spacing w:after="0" w:line="240" w:lineRule="auto"/>
+        <w:jc w:val="center"/>
+        <w:rPr>
+          <w:rFonts w:ascii="Times New Roman" w:hAnsi="Times New Roman"/>
+          <w:b/>
           <w:sz w:val="32"/>
           <w:szCs w:val="32"/>
           <w:lang w:val="en-US"/>
         </w:rPr>
-        <w:t>Iqtisodiyot</w:t>
-      </w:r>
-      <w:proofErr w:type="spellEnd"/>
+      </w:pPr>
       <w:r>
         <w:rPr>
           <w:rFonts w:ascii="Times New Roman" w:hAnsi="Times New Roman"/>
@@ -466,59 +290,76 @@
           <w:szCs w:val="32"/>
           <w:lang w:val="en-US"/>
         </w:rPr>
-        <w:t xml:space="preserve"> (</w:t>
-      </w:r>
-      <w:proofErr w:type="spellStart"/>
-      <w:r>
+        <w:t>Iqtisodiyot yo’nalishi bitiruvchisi</w:t>
+      </w:r>
+    </w:p>
+    <w:p>
+      <w:pPr>
+        <w:spacing w:after="0" w:line="240" w:lineRule="auto"/>
+        <w:jc w:val="center"/>
         <w:rPr>
           <w:rFonts w:ascii="Times New Roman" w:hAnsi="Times New Roman"/>
           <w:sz w:val="32"/>
           <w:szCs w:val="32"/>
           <w:lang w:val="en-US"/>
         </w:rPr>
-        <w:t>tarmoqlar</w:t>
-      </w:r>
-      <w:proofErr w:type="spellEnd"/>
-      <w:r>
-        <w:rPr>
-          <w:rFonts w:ascii="Times New Roman" w:hAnsi="Times New Roman"/>
+      </w:pPr>
+      <w:r>
+        <w:rPr>
+          <w:rFonts w:ascii="Times New Roman" w:hAnsi="Times New Roman"/>
+          <w:b/>
           <w:sz w:val="32"/>
           <w:szCs w:val="32"/>
           <w:lang w:val="en-US"/>
         </w:rPr>
-        <w:t xml:space="preserve"> </w:t>
-      </w:r>
-      <w:proofErr w:type="spellStart"/>
-      <w:r>
+        <w:t>AHMADJONOV AKBARJON AKRAMJON O’G’LIning</w:t>
+      </w:r>
+    </w:p>
+    <w:p>
+      <w:pPr>
+        <w:spacing w:after="0" w:line="240" w:lineRule="auto"/>
+        <w:jc w:val="both"/>
         <w:rPr>
           <w:rFonts w:ascii="Times New Roman" w:hAnsi="Times New Roman"/>
           <w:sz w:val="32"/>
           <w:szCs w:val="32"/>
           <w:lang w:val="en-US"/>
         </w:rPr>
-        <w:t>va</w:t>
-      </w:r>
-      <w:proofErr w:type="spellEnd"/>
-      <w:r>
+      </w:pPr>
+    </w:p>
+    <w:p>
+      <w:pPr>
+        <w:spacing w:after="0" w:line="240" w:lineRule="auto"/>
+        <w:jc w:val="both"/>
         <w:rPr>
           <w:rFonts w:ascii="Times New Roman" w:hAnsi="Times New Roman"/>
           <w:sz w:val="32"/>
           <w:szCs w:val="32"/>
           <w:lang w:val="en-US"/>
         </w:rPr>
-        <w:t xml:space="preserve"> </w:t>
-      </w:r>
-      <w:proofErr w:type="spellStart"/>
-      <w:r>
-        <w:rPr>
-          <w:rFonts w:ascii="Times New Roman" w:hAnsi="Times New Roman"/>
+      </w:pPr>
+    </w:p>
+    <w:p>
+      <w:pPr>
+        <w:spacing w:after="0" w:line="240" w:lineRule="auto"/>
+        <w:jc w:val="center"/>
+        <w:rPr>
+          <w:rFonts w:ascii="Times New Roman" w:hAnsi="Times New Roman"/>
+          <w:sz w:val="28"/>
+          <w:szCs w:val="28"/>
+          <w:lang w:val="en-US"/>
+        </w:rPr>
+      </w:pPr>
+      <w:r>
+        <w:rPr>
+          <w:rFonts w:ascii="Times New Roman" w:hAnsi="Times New Roman"/>
+          <w:b/>
           <w:sz w:val="32"/>
           <w:szCs w:val="32"/>
           <w:lang w:val="en-US"/>
         </w:rPr>
-        <w:t>sohalar</w:t>
-      </w:r>
-      <w:proofErr w:type="spellEnd"/>
+        <w:t>“MARKAZIY OSIYO DAVLATLARI BILAN IQTISODIY HAMKORLIK ISTIQBOLLARI”</w:t>
+      </w:r>
       <w:r>
         <w:rPr>
           <w:rFonts w:ascii="Times New Roman" w:hAnsi="Times New Roman"/>
@@ -526,192 +367,8 @@
           <w:szCs w:val="32"/>
           <w:lang w:val="en-US"/>
         </w:rPr>
-        <w:t xml:space="preserve"> </w:t>
-      </w:r>
-      <w:proofErr w:type="spellStart"/>
-      <w:r>
-        <w:rPr>
-          <w:rFonts w:ascii="Times New Roman" w:hAnsi="Times New Roman"/>
-          <w:sz w:val="32"/>
-          <w:szCs w:val="32"/>
-          <w:lang w:val="en-US"/>
-        </w:rPr>
-        <w:t>bo’yicha</w:t>
-      </w:r>
-      <w:proofErr w:type="spellEnd"/>
-      <w:r>
-        <w:rPr>
-          <w:rFonts w:ascii="Times New Roman" w:hAnsi="Times New Roman"/>
-          <w:sz w:val="32"/>
-          <w:szCs w:val="32"/>
-          <w:lang w:val="en-US"/>
-        </w:rPr>
-        <w:t>)</w:t>
-      </w:r>
-    </w:p>
-    <w:p>
-      <w:pPr>
-        <w:spacing w:after="0" w:line="240" w:lineRule="auto"/>
-        <w:jc w:val="center"/>
-        <w:rPr>
-          <w:rFonts w:ascii="Times New Roman" w:hAnsi="Times New Roman"/>
-          <w:b/>
-          <w:sz w:val="32"/>
-          <w:szCs w:val="32"/>
-          <w:lang w:val="en-US"/>
-        </w:rPr>
-      </w:pPr>
-      <w:proofErr w:type="spellStart"/>
-      <w:r>
-        <w:rPr>
-          <w:rFonts w:ascii="Times New Roman" w:hAnsi="Times New Roman"/>
-          <w:sz w:val="32"/>
-          <w:szCs w:val="32"/>
-          <w:lang w:val="en-US"/>
-        </w:rPr>
-        <w:t>Iqtisodiyot</w:t>
-      </w:r>
-      <w:proofErr w:type="spellEnd"/>
-      <w:r>
-        <w:rPr>
-          <w:rFonts w:ascii="Times New Roman" w:hAnsi="Times New Roman"/>
-          <w:sz w:val="32"/>
-          <w:szCs w:val="32"/>
-          <w:lang w:val="en-US"/>
-        </w:rPr>
-        <w:t xml:space="preserve"> </w:t>
-      </w:r>
-      <w:proofErr w:type="spellStart"/>
-      <w:r>
-        <w:rPr>
-          <w:rFonts w:ascii="Times New Roman" w:hAnsi="Times New Roman"/>
-          <w:sz w:val="32"/>
-          <w:szCs w:val="32"/>
-          <w:lang w:val="en-US"/>
-        </w:rPr>
-        <w:t>yo’nalishi</w:t>
-      </w:r>
-      <w:proofErr w:type="spellEnd"/>
-      <w:r>
-        <w:rPr>
-          <w:rFonts w:ascii="Times New Roman" w:hAnsi="Times New Roman"/>
-          <w:sz w:val="32"/>
-          <w:szCs w:val="32"/>
-          <w:lang w:val="en-US"/>
-        </w:rPr>
-        <w:t xml:space="preserve"> </w:t>
-      </w:r>
-      <w:proofErr w:type="spellStart"/>
-      <w:r>
-        <w:rPr>
-          <w:rFonts w:ascii="Times New Roman" w:hAnsi="Times New Roman"/>
-          <w:sz w:val="32"/>
-          <w:szCs w:val="32"/>
-          <w:lang w:val="en-US"/>
-        </w:rPr>
-        <w:t>bitiruvchisi</w:t>
-      </w:r>
-      <w:proofErr w:type="spellEnd"/>
-    </w:p>
-    <w:p>
-      <w:pPr>
-        <w:spacing w:after="0" w:line="240" w:lineRule="auto"/>
-        <w:jc w:val="center"/>
-        <w:rPr>
-          <w:rFonts w:ascii="Times New Roman" w:hAnsi="Times New Roman"/>
-          <w:sz w:val="32"/>
-          <w:szCs w:val="32"/>
-          <w:lang w:val="en-US"/>
-        </w:rPr>
-      </w:pPr>
-      <w:r>
-        <w:rPr>
-          <w:rFonts w:ascii="Times New Roman" w:hAnsi="Times New Roman"/>
-          <w:b/>
-          <w:sz w:val="32"/>
-          <w:szCs w:val="32"/>
-          <w:lang w:val="en-US"/>
-        </w:rPr>
-        <w:t xml:space="preserve">AHMADJONOV AKBARJON AKRAMJON </w:t>
-      </w:r>
-      <w:proofErr w:type="spellStart"/>
-      <w:r>
-        <w:rPr>
-          <w:rFonts w:ascii="Times New Roman" w:hAnsi="Times New Roman"/>
-          <w:b/>
-          <w:sz w:val="32"/>
-          <w:szCs w:val="32"/>
-          <w:lang w:val="en-US"/>
-        </w:rPr>
-        <w:t>O’G’LIning</w:t>
-      </w:r>
-      <w:proofErr w:type="spellEnd"/>
-    </w:p>
-    <w:p>
-      <w:pPr>
-        <w:spacing w:after="0" w:line="240" w:lineRule="auto"/>
-        <w:jc w:val="both"/>
-        <w:rPr>
-          <w:rFonts w:ascii="Times New Roman" w:hAnsi="Times New Roman"/>
-          <w:sz w:val="32"/>
-          <w:szCs w:val="32"/>
-          <w:lang w:val="en-US"/>
-        </w:rPr>
-      </w:pPr>
-    </w:p>
-    <w:p>
-      <w:pPr>
-        <w:spacing w:after="0" w:line="240" w:lineRule="auto"/>
-        <w:jc w:val="both"/>
-        <w:rPr>
-          <w:rFonts w:ascii="Times New Roman" w:hAnsi="Times New Roman"/>
-          <w:sz w:val="32"/>
-          <w:szCs w:val="32"/>
-          <w:lang w:val="en-US"/>
-        </w:rPr>
-      </w:pPr>
-    </w:p>
-    <w:p>
-      <w:pPr>
-        <w:spacing w:after="0" w:line="240" w:lineRule="auto"/>
-        <w:jc w:val="center"/>
-        <w:rPr>
-          <w:rFonts w:ascii="Times New Roman" w:hAnsi="Times New Roman"/>
-          <w:sz w:val="28"/>
-          <w:szCs w:val="28"/>
-          <w:lang w:val="en-US"/>
-        </w:rPr>
-      </w:pPr>
-      <w:r>
-        <w:rPr>
-          <w:rFonts w:ascii="Times New Roman" w:hAnsi="Times New Roman"/>
-          <w:b/>
-          <w:sz w:val="32"/>
-          <w:szCs w:val="32"/>
-          <w:lang w:val="en-US"/>
-        </w:rPr>
-        <w:t>“MARKAZIY OSIYO DAVLATLARI BILAN IQTISODIY HAMKORLIK ISTIQBOLLARI”</w:t>
-      </w:r>
-      <w:r>
-        <w:rPr>
-          <w:rFonts w:ascii="Times New Roman" w:hAnsi="Times New Roman"/>
-          <w:sz w:val="32"/>
-          <w:szCs w:val="32"/>
-          <w:lang w:val="en-US"/>
-        </w:rPr>
-        <w:t xml:space="preserve"> </w:t>
-      </w:r>
-      <w:proofErr w:type="spellStart"/>
-      <w:r>
-        <w:rPr>
-          <w:rFonts w:ascii="Times New Roman" w:hAnsi="Times New Roman"/>
-          <w:sz w:val="32"/>
-          <w:szCs w:val="32"/>
-          <w:lang w:val="en-US"/>
-        </w:rPr>
-        <w:t>mavzusidagi</w:t>
-      </w:r>
-      <w:proofErr w:type="spellEnd"/>
+        <w:t xml:space="preserve"> mavzusidagi</w:t>
+      </w:r>
     </w:p>
     <w:p>
       <w:pPr>
@@ -856,67 +513,7 @@
                 <w:sz w:val="28"/>
                 <w:szCs w:val="28"/>
               </w:rPr>
-              <w:t>“</w:t>
-            </w:r>
-            <w:proofErr w:type="spellStart"/>
-            <w:r>
-              <w:rPr>
-                <w:rFonts w:ascii="Times New Roman" w:hAnsi="Times New Roman"/>
-                <w:b/>
-                <w:sz w:val="28"/>
-                <w:szCs w:val="28"/>
-              </w:rPr>
-              <w:t>Himoyaga</w:t>
-            </w:r>
-            <w:proofErr w:type="spellEnd"/>
-            <w:r>
-              <w:rPr>
-                <w:rFonts w:ascii="Times New Roman" w:hAnsi="Times New Roman"/>
-                <w:b/>
-                <w:sz w:val="28"/>
-                <w:szCs w:val="28"/>
-              </w:rPr>
-              <w:t xml:space="preserve"> </w:t>
-            </w:r>
-            <w:proofErr w:type="spellStart"/>
-            <w:r>
-              <w:rPr>
-                <w:rFonts w:ascii="Times New Roman" w:hAnsi="Times New Roman"/>
-                <w:b/>
-                <w:sz w:val="28"/>
-                <w:szCs w:val="28"/>
-              </w:rPr>
-              <w:t>tavsiya</w:t>
-            </w:r>
-            <w:proofErr w:type="spellEnd"/>
-            <w:r>
-              <w:rPr>
-                <w:rFonts w:ascii="Times New Roman" w:hAnsi="Times New Roman"/>
-                <w:b/>
-                <w:sz w:val="28"/>
-                <w:szCs w:val="28"/>
-              </w:rPr>
-              <w:t xml:space="preserve"> </w:t>
-            </w:r>
-            <w:proofErr w:type="spellStart"/>
-            <w:r>
-              <w:rPr>
-                <w:rFonts w:ascii="Times New Roman" w:hAnsi="Times New Roman"/>
-                <w:b/>
-                <w:sz w:val="28"/>
-                <w:szCs w:val="28"/>
-              </w:rPr>
-              <w:t>etildi</w:t>
-            </w:r>
-            <w:proofErr w:type="spellEnd"/>
-            <w:r>
-              <w:rPr>
-                <w:rFonts w:ascii="Times New Roman" w:hAnsi="Times New Roman"/>
-                <w:b/>
-                <w:sz w:val="28"/>
-                <w:szCs w:val="28"/>
-              </w:rPr>
-              <w:t>”</w:t>
+              <w:t>“Himoyaga tavsiya etildi”</w:t>
             </w:r>
           </w:p>
           <w:p>
@@ -930,7 +527,6 @@
                 <w:szCs w:val="28"/>
               </w:rPr>
             </w:pPr>
-            <w:proofErr w:type="spellStart"/>
             <w:r>
               <w:rPr>
                 <w:rFonts w:ascii="Times New Roman" w:hAnsi="Times New Roman"/>
@@ -938,49 +534,8 @@
                 <w:sz w:val="28"/>
                 <w:szCs w:val="28"/>
               </w:rPr>
-              <w:t>Iqtisodiyot</w:t>
+              <w:t>Iqtisodiyot kafedrasi mudiri</w:t>
             </w:r>
-            <w:proofErr w:type="spellEnd"/>
-            <w:r>
-              <w:rPr>
-                <w:rFonts w:ascii="Times New Roman" w:hAnsi="Times New Roman"/>
-                <w:b/>
-                <w:sz w:val="28"/>
-                <w:szCs w:val="28"/>
-              </w:rPr>
-              <w:t xml:space="preserve"> </w:t>
-            </w:r>
-            <w:proofErr w:type="spellStart"/>
-            <w:r>
-              <w:rPr>
-                <w:rFonts w:ascii="Times New Roman" w:hAnsi="Times New Roman"/>
-                <w:b/>
-                <w:sz w:val="28"/>
-                <w:szCs w:val="28"/>
-              </w:rPr>
-              <w:t>kafedrasi</w:t>
-            </w:r>
-            <w:proofErr w:type="spellEnd"/>
-            <w:r>
-              <w:rPr>
-                <w:rFonts w:ascii="Times New Roman" w:hAnsi="Times New Roman"/>
-                <w:b/>
-                <w:sz w:val="28"/>
-                <w:szCs w:val="28"/>
-              </w:rPr>
-              <w:t xml:space="preserve"> </w:t>
-            </w:r>
-            <w:proofErr w:type="spellStart"/>
-            <w:r>
-              <w:rPr>
-                <w:rFonts w:ascii="Times New Roman" w:hAnsi="Times New Roman"/>
-                <w:b/>
-                <w:sz w:val="28"/>
-                <w:szCs w:val="28"/>
-              </w:rPr>
-              <w:t>mudiri</w:t>
-            </w:r>
-            <w:proofErr w:type="spellEnd"/>
           </w:p>
           <w:p>
             <w:pPr>
@@ -1002,66 +557,8 @@
                 <w:szCs w:val="28"/>
                 <w:lang w:val="en-US"/>
               </w:rPr>
-              <w:t>________</w:t>
+              <w:t>________i.f.n., dotsent K.Sirojiddinov</w:t>
             </w:r>
-            <w:proofErr w:type="spellStart"/>
-            <w:r>
-              <w:rPr>
-                <w:rFonts w:ascii="Times New Roman" w:hAnsi="Times New Roman"/>
-                <w:b/>
-                <w:sz w:val="28"/>
-                <w:szCs w:val="28"/>
-                <w:lang w:val="en-US"/>
-              </w:rPr>
-              <w:t>i.f.n</w:t>
-            </w:r>
-            <w:proofErr w:type="spellEnd"/>
-            <w:r>
-              <w:rPr>
-                <w:rFonts w:ascii="Times New Roman" w:hAnsi="Times New Roman"/>
-                <w:b/>
-                <w:sz w:val="28"/>
-                <w:szCs w:val="28"/>
-                <w:lang w:val="en-US"/>
-              </w:rPr>
-              <w:t xml:space="preserve">., </w:t>
-            </w:r>
-            <w:proofErr w:type="spellStart"/>
-            <w:r>
-              <w:rPr>
-                <w:rFonts w:ascii="Times New Roman" w:hAnsi="Times New Roman"/>
-                <w:b/>
-                <w:sz w:val="28"/>
-                <w:szCs w:val="28"/>
-                <w:lang w:val="en-US"/>
-              </w:rPr>
-              <w:t>dotsent</w:t>
-            </w:r>
-            <w:proofErr w:type="spellEnd"/>
-            <w:r>
-              <w:rPr>
-                <w:rFonts w:ascii="Times New Roman" w:hAnsi="Times New Roman"/>
-                <w:b/>
-                <w:sz w:val="28"/>
-                <w:szCs w:val="28"/>
-                <w:lang w:val="en-US"/>
-              </w:rPr>
-              <w:t xml:space="preserve"> </w:t>
-            </w:r>
-            <w:proofErr w:type="spellStart"/>
-            <w:proofErr w:type="gramStart"/>
-            <w:r>
-              <w:rPr>
-                <w:rFonts w:ascii="Times New Roman" w:hAnsi="Times New Roman"/>
-                <w:b/>
-                <w:sz w:val="28"/>
-                <w:szCs w:val="28"/>
-                <w:lang w:val="en-US"/>
-              </w:rPr>
-              <w:t>K.Sirojiddinov</w:t>
-            </w:r>
-            <w:proofErr w:type="spellEnd"/>
-            <w:proofErr w:type="gramEnd"/>
           </w:p>
           <w:p>
             <w:pPr>
@@ -1142,7 +639,6 @@
               </w:rPr>
               <w:t xml:space="preserve"> </w:t>
             </w:r>
-            <w:proofErr w:type="spellStart"/>
             <w:r>
               <w:rPr>
                 <w:rFonts w:ascii="Times New Roman" w:hAnsi="Times New Roman"/>
@@ -1153,7 +649,6 @@
               </w:rPr>
               <w:t>rahbari</w:t>
             </w:r>
-            <w:proofErr w:type="spellEnd"/>
             <w:r>
               <w:rPr>
                 <w:rFonts w:ascii="Times New Roman" w:hAnsi="Times New Roman"/>
@@ -1172,21 +667,8 @@
                 <w:szCs w:val="28"/>
                 <w:lang w:val="uz-Cyrl-UZ"/>
               </w:rPr>
-              <w:t xml:space="preserve">PhD., katta o’qituvchi </w:t>
+              <w:t>PhD., katta o’qituvchi F.Murodxo’jayeva</w:t>
             </w:r>
-            <w:proofErr w:type="gramStart"/>
-            <w:r>
-              <w:rPr>
-                <w:rFonts w:ascii="Times New Roman" w:hAnsi="Times New Roman"/>
-                <w:b/>
-                <w:bCs/>
-                <w:sz w:val="28"/>
-                <w:szCs w:val="28"/>
-                <w:lang w:val="uz-Cyrl-UZ"/>
-              </w:rPr>
-              <w:t>F.Murodxo’jayeva</w:t>
-            </w:r>
-            <w:proofErr w:type="gramEnd"/>
           </w:p>
         </w:tc>
       </w:tr>
@@ -1338,6 +820,17 @@
           <w:lang w:val="en-US"/>
         </w:rPr>
       </w:pPr>
+      <w:r>
+        <w:rPr>
+          <w:rFonts w:ascii="Times New Roman" w:hAnsi="Times New Roman"/>
+          <w:b/>
+          <w:bCs/>
+          <w:sz w:val="28"/>
+          <w:szCs w:val="28"/>
+          <w:lang w:val="en-US"/>
+        </w:rPr>
+        <w:t>By Ahmadjonov Akbarjon Akramjon o’g’li</w:t>
+      </w:r>
     </w:p>
     <w:p>
       <w:pPr>
@@ -1353,28 +846,6 @@
           <w:lang w:val="en-US"/>
         </w:rPr>
       </w:pPr>
-      <w:r>
-        <w:rPr>
-          <w:rFonts w:ascii="Times New Roman" w:hAnsi="Times New Roman"/>
-          <w:b/>
-          <w:bCs/>
-          <w:sz w:val="28"/>
-          <w:szCs w:val="28"/>
-          <w:lang w:val="en-US"/>
-        </w:rPr>
-        <w:t>TABLE OF CONTENTS</w:t>
-      </w:r>
-      <w:r>
-        <w:rPr>
-          <w:rFonts w:ascii="Times New Roman" w:hAnsi="Times New Roman"/>
-          <w:b/>
-          <w:bCs/>
-          <w:sz w:val="28"/>
-          <w:szCs w:val="28"/>
-          <w:lang w:val="en-US"/>
-        </w:rPr>
-        <w:t xml:space="preserve"> </w:t>
-      </w:r>
     </w:p>
     <w:p>
       <w:pPr>
@@ -1399,6 +870,43 @@
           <w:szCs w:val="28"/>
           <w:lang w:val="en-US"/>
         </w:rPr>
+        <w:t>TABLE OF CONTENTS</w:t>
+      </w:r>
+      <w:r>
+        <w:rPr>
+          <w:rFonts w:ascii="Times New Roman" w:hAnsi="Times New Roman"/>
+          <w:b/>
+          <w:bCs/>
+          <w:sz w:val="28"/>
+          <w:szCs w:val="28"/>
+          <w:lang w:val="en-US"/>
+        </w:rPr>
+        <w:t xml:space="preserve"> </w:t>
+      </w:r>
+    </w:p>
+    <w:p>
+      <w:pPr>
+        <w:spacing w:line="360" w:lineRule="auto"/>
+        <w:ind w:firstLine="708"/>
+        <w:jc w:val="center"/>
+        <w:rPr>
+          <w:rFonts w:ascii="Times New Roman" w:hAnsi="Times New Roman"/>
+          <w:b/>
+          <w:bCs/>
+          <w:sz w:val="28"/>
+          <w:szCs w:val="28"/>
+          <w:lang w:val="en-US"/>
+        </w:rPr>
+      </w:pPr>
+      <w:r>
+        <w:rPr>
+          <w:rFonts w:ascii="Times New Roman" w:hAnsi="Times New Roman"/>
+          <w:b/>
+          <w:bCs/>
+          <w:sz w:val="28"/>
+          <w:szCs w:val="28"/>
+          <w:lang w:val="en-US"/>
+        </w:rPr>
         <w:t>INTRODUCTION</w:t>
       </w:r>
       <w:r>
@@ -1593,25 +1101,14 @@
         </w:rPr>
         <w:t>...</w:t>
       </w:r>
-      <w:proofErr w:type="gramStart"/>
-      <w:r>
-        <w:rPr>
-          <w:rFonts w:ascii="Times New Roman" w:hAnsi="Times New Roman"/>
-          <w:sz w:val="28"/>
-          <w:szCs w:val="28"/>
-          <w:lang w:val="en-US"/>
-        </w:rPr>
-        <w:t>…..</w:t>
-      </w:r>
-      <w:proofErr w:type="gramEnd"/>
-      <w:r>
-        <w:rPr>
-          <w:rFonts w:ascii="Times New Roman" w:hAnsi="Times New Roman"/>
-          <w:sz w:val="28"/>
-          <w:szCs w:val="28"/>
-          <w:lang w:val="en-US"/>
-        </w:rPr>
-        <w:t>… 00</w:t>
+      <w:r>
+        <w:rPr>
+          <w:rFonts w:ascii="Times New Roman" w:hAnsi="Times New Roman"/>
+          <w:sz w:val="28"/>
+          <w:szCs w:val="28"/>
+          <w:lang w:val="en-US"/>
+        </w:rPr>
+        <w:t>…..… 00</w:t>
       </w:r>
     </w:p>
     <w:p>
@@ -1669,17 +1166,7 @@
           <w:szCs w:val="28"/>
           <w:lang w:val="en-US"/>
         </w:rPr>
-        <w:t xml:space="preserve"> …………</w:t>
-      </w:r>
-      <w:proofErr w:type="gramStart"/>
-      <w:r>
-        <w:rPr>
-          <w:rFonts w:ascii="Times New Roman" w:hAnsi="Times New Roman"/>
-          <w:sz w:val="28"/>
-          <w:szCs w:val="28"/>
-          <w:lang w:val="en-US"/>
-        </w:rPr>
-        <w:t>…</w:t>
+        <w:t xml:space="preserve"> ……………</w:t>
       </w:r>
       <w:r>
         <w:rPr>
@@ -1690,7 +1177,6 @@
         </w:rPr>
         <w:t>..</w:t>
       </w:r>
-      <w:proofErr w:type="gramEnd"/>
       <w:r>
         <w:rPr>
           <w:rFonts w:ascii="Times New Roman" w:hAnsi="Times New Roman"/>
@@ -1738,27 +1224,7 @@
           <w:szCs w:val="28"/>
           <w:lang w:val="en-US"/>
         </w:rPr>
-        <w:t xml:space="preserve"> ………...…………</w:t>
-      </w:r>
-      <w:proofErr w:type="gramStart"/>
-      <w:r>
-        <w:rPr>
-          <w:rFonts w:ascii="Times New Roman" w:hAnsi="Times New Roman"/>
-          <w:sz w:val="28"/>
-          <w:szCs w:val="28"/>
-          <w:lang w:val="en-US"/>
-        </w:rPr>
-        <w:t>…..</w:t>
-      </w:r>
-      <w:proofErr w:type="gramEnd"/>
-      <w:r>
-        <w:rPr>
-          <w:rFonts w:ascii="Times New Roman" w:hAnsi="Times New Roman"/>
-          <w:sz w:val="28"/>
-          <w:szCs w:val="28"/>
-          <w:lang w:val="en-US"/>
-        </w:rPr>
-        <w:t>… 00</w:t>
+        <w:t xml:space="preserve"> ………...……………..… 00</w:t>
       </w:r>
     </w:p>
     <w:p>
@@ -1817,7 +1283,6 @@
         </w:rPr>
         <w:t xml:space="preserve"> </w:t>
       </w:r>
-      <w:proofErr w:type="gramStart"/>
       <w:r>
         <w:rPr>
           <w:rFonts w:ascii="Times New Roman" w:hAnsi="Times New Roman"/>
@@ -1840,7 +1305,6 @@
         </w:rPr>
         <w:t>..</w:t>
       </w:r>
-      <w:proofErr w:type="gramEnd"/>
       <w:r>
         <w:rPr>
           <w:rFonts w:ascii="Times New Roman" w:hAnsi="Times New Roman"/>
@@ -1948,27 +1412,7 @@
           <w:szCs w:val="28"/>
           <w:lang w:val="en-US"/>
         </w:rPr>
-        <w:t>……………</w:t>
-      </w:r>
-      <w:proofErr w:type="gramStart"/>
-      <w:r>
-        <w:rPr>
-          <w:rFonts w:ascii="Times New Roman" w:hAnsi="Times New Roman"/>
-          <w:sz w:val="28"/>
-          <w:szCs w:val="28"/>
-          <w:lang w:val="en-US"/>
-        </w:rPr>
-        <w:t>…..</w:t>
-      </w:r>
-      <w:proofErr w:type="gramEnd"/>
-      <w:r>
-        <w:rPr>
-          <w:rFonts w:ascii="Times New Roman" w:hAnsi="Times New Roman"/>
-          <w:sz w:val="28"/>
-          <w:szCs w:val="28"/>
-          <w:lang w:val="en-US"/>
-        </w:rPr>
-        <w:t>…………… 00</w:t>
+        <w:t>………………..…………… 00</w:t>
       </w:r>
     </w:p>
     <w:p>
@@ -2010,7 +1454,6 @@
         </w:rPr>
         <w:t xml:space="preserve"> </w:t>
       </w:r>
-      <w:proofErr w:type="gramStart"/>
       <w:r>
         <w:rPr>
           <w:rFonts w:ascii="Times New Roman" w:hAnsi="Times New Roman"/>
@@ -2020,7 +1463,6 @@
         </w:rPr>
         <w:t>…..</w:t>
       </w:r>
-      <w:proofErr w:type="gramEnd"/>
       <w:r>
         <w:rPr>
           <w:rFonts w:ascii="Times New Roman" w:hAnsi="Times New Roman"/>
@@ -2088,7 +1530,6 @@
         </w:rPr>
         <w:t xml:space="preserve"> </w:t>
       </w:r>
-      <w:proofErr w:type="gramStart"/>
       <w:r>
         <w:rPr>
           <w:rFonts w:ascii="Times New Roman" w:hAnsi="Times New Roman"/>
@@ -2098,7 +1539,6 @@
         </w:rPr>
         <w:t>…..</w:t>
       </w:r>
-      <w:proofErr w:type="gramEnd"/>
       <w:r>
         <w:rPr>
           <w:rFonts w:ascii="Times New Roman" w:hAnsi="Times New Roman"/>
@@ -2148,7 +1588,6 @@
         </w:rPr>
         <w:t xml:space="preserve"> </w:t>
       </w:r>
-      <w:proofErr w:type="gramStart"/>
       <w:r>
         <w:rPr>
           <w:rFonts w:ascii="Times New Roman" w:hAnsi="Times New Roman"/>
@@ -2158,7 +1597,6 @@
         </w:rPr>
         <w:t>…..</w:t>
       </w:r>
-      <w:proofErr w:type="gramEnd"/>
       <w:r>
         <w:rPr>
           <w:rFonts w:ascii="Times New Roman" w:hAnsi="Times New Roman"/>
@@ -2223,31 +1661,7 @@
           <w:szCs w:val="28"/>
           <w:lang w:val="en-US"/>
         </w:rPr>
-        <w:t xml:space="preserve"> ...…</w:t>
-      </w:r>
-      <w:proofErr w:type="gramStart"/>
-      <w:r>
-        <w:rPr>
-          <w:rFonts w:ascii="Times New Roman" w:hAnsi="Times New Roman"/>
-          <w:b/>
-          <w:bCs/>
-          <w:sz w:val="28"/>
-          <w:szCs w:val="28"/>
-          <w:lang w:val="en-US"/>
-        </w:rPr>
-        <w:t>…..</w:t>
-      </w:r>
-      <w:proofErr w:type="gramEnd"/>
-      <w:r>
-        <w:rPr>
-          <w:rFonts w:ascii="Times New Roman" w:hAnsi="Times New Roman"/>
-          <w:b/>
-          <w:bCs/>
-          <w:sz w:val="28"/>
-          <w:szCs w:val="28"/>
-          <w:lang w:val="en-US"/>
-        </w:rPr>
-        <w:t xml:space="preserve"> 00</w:t>
+        <w:t xml:space="preserve"> ...…….. 00</w:t>
       </w:r>
     </w:p>
     <w:p>
@@ -2356,7 +1770,6 @@
         </w:rPr>
         <w:t>...</w:t>
       </w:r>
-      <w:proofErr w:type="gramStart"/>
       <w:r>
         <w:rPr>
           <w:rFonts w:ascii="Times New Roman" w:hAnsi="Times New Roman"/>
@@ -2375,7 +1788,6 @@
         </w:rPr>
         <w:t>..</w:t>
       </w:r>
-      <w:proofErr w:type="gramEnd"/>
       <w:r>
         <w:rPr>
           <w:rFonts w:ascii="Times New Roman" w:hAnsi="Times New Roman"/>
@@ -2425,7 +1837,6 @@
         </w:rPr>
         <w:t xml:space="preserve"> </w:t>
       </w:r>
-      <w:proofErr w:type="gramStart"/>
       <w:r>
         <w:rPr>
           <w:rFonts w:ascii="Times New Roman" w:hAnsi="Times New Roman"/>
@@ -2435,7 +1846,6 @@
         </w:rPr>
         <w:t>…..</w:t>
       </w:r>
-      <w:proofErr w:type="gramEnd"/>
       <w:r>
         <w:rPr>
           <w:rFonts w:ascii="Times New Roman" w:hAnsi="Times New Roman"/>
@@ -2627,6 +2037,7 @@
           <w:szCs w:val="28"/>
           <w:lang w:val="en-US"/>
         </w:rPr>
+        <w:lastRenderedPageBreak/>
         <w:t xml:space="preserve">4.2-§. </w:t>
       </w:r>
       <w:r>
@@ -2638,7 +2049,6 @@
         </w:rPr>
         <w:t>Addressing Non-Tariff Trade Barriers</w:t>
       </w:r>
-      <w:proofErr w:type="gramStart"/>
       <w:r>
         <w:rPr>
           <w:rFonts w:ascii="Times New Roman" w:hAnsi="Times New Roman"/>
@@ -2657,7 +2067,6 @@
         </w:rPr>
         <w:t>..</w:t>
       </w:r>
-      <w:proofErr w:type="gramEnd"/>
       <w:r>
         <w:rPr>
           <w:rFonts w:ascii="Times New Roman" w:hAnsi="Times New Roman"/>
@@ -2705,7 +2114,6 @@
           <w:szCs w:val="28"/>
           <w:lang w:val="en-US"/>
         </w:rPr>
-        <w:lastRenderedPageBreak/>
         <w:t xml:space="preserve">4.3-§. </w:t>
       </w:r>
       <w:r>
@@ -2779,9 +2187,8 @@
           <w:szCs w:val="28"/>
           <w:lang w:val="en-US"/>
         </w:rPr>
-        <w:t>……….……………………………</w:t>
-      </w:r>
-      <w:proofErr w:type="gramStart"/>
+        <w:t>……….………………………………</w:t>
+      </w:r>
       <w:r>
         <w:rPr>
           <w:rFonts w:ascii="Times New Roman" w:hAnsi="Times New Roman"/>
@@ -2791,20 +2198,8 @@
           <w:szCs w:val="28"/>
           <w:lang w:val="en-US"/>
         </w:rPr>
-        <w:t>…</w:t>
-      </w:r>
-      <w:r>
-        <w:rPr>
-          <w:rFonts w:ascii="Times New Roman" w:hAnsi="Times New Roman"/>
-          <w:b/>
-          <w:bCs/>
-          <w:sz w:val="28"/>
-          <w:szCs w:val="28"/>
-          <w:lang w:val="en-US"/>
-        </w:rPr>
         <w:t>..</w:t>
       </w:r>
-      <w:proofErr w:type="gramEnd"/>
       <w:r>
         <w:rPr>
           <w:rFonts w:ascii="Times New Roman" w:hAnsi="Times New Roman"/>
@@ -3219,7 +2614,6 @@
           <w:szCs w:val="28"/>
           <w:lang w:val="en-US"/>
         </w:rPr>
-        <w:lastRenderedPageBreak/>
         <w:t xml:space="preserve">CHAPTER I. </w:t>
       </w:r>
       <w:r>
@@ -3348,27 +2742,7 @@
           <w:szCs w:val="28"/>
           <w:lang w:val="en-US"/>
         </w:rPr>
-        <w:t xml:space="preserve">Central Asia occupies a strategic location at the heart of Eurasia, bordered by Russia to the north, China to the east, Iran and Afghanistan to the south, and the Caspian Sea to the southwest. This landlocked region boasts diverse geographic features, ranging from the world's fourth-largest lake, the Aral Sea, to the majestic </w:t>
-      </w:r>
-      <w:proofErr w:type="gramStart"/>
-      <w:r>
-        <w:rPr>
-          <w:rFonts w:ascii="Times New Roman" w:hAnsi="Times New Roman"/>
-          <w:sz w:val="28"/>
-          <w:szCs w:val="28"/>
-          <w:lang w:val="en-US"/>
-        </w:rPr>
-        <w:t>Tian Shan mountain</w:t>
-      </w:r>
-      <w:proofErr w:type="gramEnd"/>
-      <w:r>
-        <w:rPr>
-          <w:rFonts w:ascii="Times New Roman" w:hAnsi="Times New Roman"/>
-          <w:sz w:val="28"/>
-          <w:szCs w:val="28"/>
-          <w:lang w:val="en-US"/>
-        </w:rPr>
-        <w:t xml:space="preserve"> range. Its rich natural resource endowment includes oil, gas, precious metals, and fertile agricultural land. Historically, Central Asia was a cradle of ancient civilizations, including the Silk Road routes that facilitated the exchange of goods, ideas, and cultures between East and West</w:t>
+        <w:t>Central Asia occupies a strategic location at the heart of Eurasia, bordered by Russia to the north, China to the east, Iran and Afghanistan to the south, and the Caspian Sea to the southwest. This landlocked region boasts diverse geographic features, ranging from the world's fourth-largest lake, the Aral Sea, to the majestic Tian Shan mountain range. Its rich natural resource endowment includes oil, gas, precious metals, and fertile agricultural land. Historically, Central Asia was a cradle of ancient civilizations, including the Silk Road routes that facilitated the exchange of goods, ideas, and cultures between East and West</w:t>
       </w:r>
       <w:r>
         <w:rPr>
@@ -3386,27 +2760,7 @@
           <w:szCs w:val="28"/>
           <w:lang w:val="en-US"/>
         </w:rPr>
-        <w:t xml:space="preserve"> The economic landscape of Central Asia is characterized by rich natural resources, including oil, natural gas, minerals, and agricultural land. Despite this abundance, the region faces challenges such as </w:t>
-      </w:r>
-      <w:proofErr w:type="spellStart"/>
-      <w:r>
-        <w:rPr>
-          <w:rFonts w:ascii="Times New Roman" w:hAnsi="Times New Roman"/>
-          <w:sz w:val="28"/>
-          <w:szCs w:val="28"/>
-          <w:lang w:val="en-US"/>
-        </w:rPr>
-        <w:t>landlockedness</w:t>
-      </w:r>
-      <w:proofErr w:type="spellEnd"/>
-      <w:r>
-        <w:rPr>
-          <w:rFonts w:ascii="Times New Roman" w:hAnsi="Times New Roman"/>
-          <w:sz w:val="28"/>
-          <w:szCs w:val="28"/>
-          <w:lang w:val="en-US"/>
-        </w:rPr>
-        <w:t xml:space="preserve">, inadequate infrastructure, and economic diversification. Furthermore, the collapse of the Soviet Union in 1991 resulted in the fragmentation of economic ties and the emergence of new independent states, shaping the region's economic landscape in the post-Soviet </w:t>
+        <w:t xml:space="preserve"> The economic landscape of Central Asia is characterized by rich natural resources, including oil, natural gas, minerals, and agricultural land. Despite this abundance, the region faces challenges such as landlockedness, inadequate infrastructure, and economic diversification. Furthermore, the collapse of the Soviet Union in 1991 resulted in the fragmentation of economic ties and the emergence of new independent states, shaping the region's economic landscape in the post-Soviet </w:t>
       </w:r>
       <w:r>
         <w:rPr>
@@ -3424,7 +2778,17 @@
           <w:szCs w:val="28"/>
           <w:lang w:val="en-US"/>
         </w:rPr>
-        <w:t xml:space="preserve"> Central Asia's history is marked by periods of empires, trade routes, and cultural exchange. The Silk Road, a network of trade routes connecting East and West, flourished for centuries, leaving an indelible mark on the region's economic fabric. The 20th century witnessed the Soviet era, which brought about:</w:t>
+        <w:t xml:space="preserve"> Central Asia's history is marked by periods of empires, trade routes, and cultural exchange. The Silk Road, a network of trade routes connecting East and West, flourished for centuries, </w:t>
+      </w:r>
+      <w:r>
+        <w:rPr>
+          <w:rFonts w:ascii="Times New Roman" w:hAnsi="Times New Roman"/>
+          <w:sz w:val="28"/>
+          <w:szCs w:val="28"/>
+          <w:lang w:val="en-US"/>
+        </w:rPr>
+        <w:lastRenderedPageBreak/>
+        <w:t>leaving an indelible mark on the region's economic fabric. The 20th century witnessed the Soviet era, which brought about:</w:t>
       </w:r>
     </w:p>
     <w:p>
@@ -3449,7 +2813,6 @@
           <w:szCs w:val="28"/>
           <w:lang w:val="en-US"/>
         </w:rPr>
-        <w:lastRenderedPageBreak/>
         <w:t>Centralized planning: Economies were integrated and specialized, leading to high levels of intra-regional trade. Estimates suggest intra-regional trade share could have been as high as 70% in the 1980s (Blanchard &amp; Kremer, 1997).</w:t>
       </w:r>
     </w:p>
@@ -3571,41 +2934,13 @@
         </w:rPr>
         <w:t xml:space="preserve">Despite these challenges, economic cooperation between Central Asian countries holds immense potential. </w:t>
       </w:r>
-      <w:proofErr w:type="spellStart"/>
-      <w:r>
-        <w:rPr>
-          <w:rFonts w:ascii="Times New Roman" w:hAnsi="Times New Roman"/>
-          <w:sz w:val="28"/>
-          <w:szCs w:val="28"/>
-        </w:rPr>
-        <w:t>Here's</w:t>
-      </w:r>
-      <w:proofErr w:type="spellEnd"/>
-      <w:r>
-        <w:rPr>
-          <w:rFonts w:ascii="Times New Roman" w:hAnsi="Times New Roman"/>
-          <w:sz w:val="28"/>
-          <w:szCs w:val="28"/>
-        </w:rPr>
-        <w:t xml:space="preserve"> </w:t>
-      </w:r>
-      <w:proofErr w:type="spellStart"/>
-      <w:r>
-        <w:rPr>
-          <w:rFonts w:ascii="Times New Roman" w:hAnsi="Times New Roman"/>
-          <w:sz w:val="28"/>
-          <w:szCs w:val="28"/>
-        </w:rPr>
-        <w:t>why</w:t>
-      </w:r>
-      <w:proofErr w:type="spellEnd"/>
-      <w:r>
-        <w:rPr>
-          <w:rFonts w:ascii="Times New Roman" w:hAnsi="Times New Roman"/>
-          <w:sz w:val="28"/>
-          <w:szCs w:val="28"/>
-        </w:rPr>
-        <w:t>:</w:t>
+      <w:r>
+        <w:rPr>
+          <w:rFonts w:ascii="Times New Roman" w:hAnsi="Times New Roman"/>
+          <w:sz w:val="28"/>
+          <w:szCs w:val="28"/>
+        </w:rPr>
+        <w:t>Here's why:</w:t>
       </w:r>
     </w:p>
     <w:p>
@@ -3809,6 +3144,7 @@
           <w:szCs w:val="28"/>
           <w:lang w:eastAsia="zh-CN"/>
         </w:rPr>
+        <w:lastRenderedPageBreak/>
         <w:t>Central Asian Regional Economic Cooperation (CAREC) Program (1997):</w:t>
       </w:r>
       <w:r>
@@ -3818,17 +3154,7 @@
           <w:szCs w:val="28"/>
           <w:lang w:eastAsia="zh-CN"/>
         </w:rPr>
-        <w:t xml:space="preserve"> Led by the Asian Development Bank (ADB), CAREC aims to promote regional economic integration through infrastructure development, trade facilitation, and policy reforms. As of 2020, CAREC has facilitated </w:t>
-      </w:r>
-      <w:r>
-        <w:rPr>
-          <w:rFonts w:eastAsia="Calibri"/>
-          <w:sz w:val="28"/>
-          <w:szCs w:val="28"/>
-          <w:lang w:eastAsia="zh-CN"/>
-        </w:rPr>
-        <w:lastRenderedPageBreak/>
-        <w:t>over $34 billion in investments, with a significant focus on transport infrastructure projects (ADB, CAREC Program Performance Report 2020).</w:t>
+        <w:t xml:space="preserve"> Led by the Asian Development Bank (ADB), CAREC aims to promote regional economic integration through infrastructure development, trade facilitation, and policy reforms. As of 2020, CAREC has facilitated over $34 billion in investments, with a significant focus on transport infrastructure projects (ADB, CAREC Program Performance Report 2020).</w:t>
       </w:r>
     </w:p>
     <w:p>
@@ -4172,17 +3498,8 @@
           <w:szCs w:val="28"/>
           <w:lang w:eastAsia="zh-CN"/>
         </w:rPr>
-        <w:t xml:space="preserve">Comparative Advantage: The theory of comparative advantage, proposed by David Ricardo, states that countries should specialize in producing goods and services in which they have a comparative advantage and trade with other countries to maximize overall welfare. This theory suggests that countries can </w:t>
-      </w:r>
-      <w:r>
-        <w:rPr>
-          <w:rFonts w:eastAsia="Calibri"/>
-          <w:sz w:val="28"/>
-          <w:szCs w:val="28"/>
-          <w:lang w:eastAsia="zh-CN"/>
-        </w:rPr>
         <w:lastRenderedPageBreak/>
-        <w:t>benefit from economic cooperation by focusing on their strengths and trading with partners who have complementary resources and capabilities.</w:t>
+        <w:t>Comparative Advantage: The theory of comparative advantage, proposed by David Ricardo, states that countries should specialize in producing goods and services in which they have a comparative advantage and trade with other countries to maximize overall welfare. This theory suggests that countries can benefit from economic cooperation by focusing on their strengths and trading with partners who have complementary resources and capabilities.</w:t>
       </w:r>
       <w:r>
         <w:rPr>
@@ -4352,25 +3669,7 @@
           <w:szCs w:val="28"/>
           <w:lang w:val="en-US"/>
         </w:rPr>
-        <w:t>ole of Institutions: Institutions such as the World Trade Organization (WTO) and regional development banks play a crucial role in facilitating economic cooperation and integration. These institutions provide a framework for negotiating trade agreements, resolving disputes, and promoting regulatory convergence among member states, thereby fostering a conducive environment for economic cooperation.</w:t>
-      </w:r>
-      <w:r>
-        <w:rPr>
-          <w:rFonts w:ascii="Times New Roman" w:hAnsi="Times New Roman"/>
-          <w:sz w:val="28"/>
-          <w:szCs w:val="28"/>
-          <w:lang w:val="en-US"/>
-        </w:rPr>
-        <w:t xml:space="preserve"> </w:t>
-      </w:r>
-      <w:r>
-        <w:rPr>
-          <w:rFonts w:ascii="Times New Roman" w:hAnsi="Times New Roman"/>
-          <w:sz w:val="28"/>
-          <w:szCs w:val="28"/>
-          <w:lang w:val="en-US"/>
-        </w:rPr>
-        <w:t xml:space="preserve">Strong institutions promoting transparency, rule of law, and contract enforcement are crucial for successful regional integration. Effective institutions </w:t>
+        <w:t xml:space="preserve">ole of Institutions: Institutions such as the World Trade Organization (WTO) and regional development banks play a crucial role in facilitating economic cooperation and integration. These institutions provide a framework for negotiating trade agreements, resolving disputes, and promoting regulatory convergence </w:t>
       </w:r>
       <w:r>
         <w:rPr>
@@ -4380,7 +3679,25 @@
           <w:lang w:val="en-US"/>
         </w:rPr>
         <w:lastRenderedPageBreak/>
-        <w:t>reduce transaction costs, create a predictable business environment, and attract foreign investment.</w:t>
+        <w:t>among member states, thereby fostering a conducive environment for economic cooperation.</w:t>
+      </w:r>
+      <w:r>
+        <w:rPr>
+          <w:rFonts w:ascii="Times New Roman" w:hAnsi="Times New Roman"/>
+          <w:sz w:val="28"/>
+          <w:szCs w:val="28"/>
+          <w:lang w:val="en-US"/>
+        </w:rPr>
+        <w:t xml:space="preserve"> </w:t>
+      </w:r>
+      <w:r>
+        <w:rPr>
+          <w:rFonts w:ascii="Times New Roman" w:hAnsi="Times New Roman"/>
+          <w:sz w:val="28"/>
+          <w:szCs w:val="28"/>
+          <w:lang w:val="en-US"/>
+        </w:rPr>
+        <w:t>Strong institutions promoting transparency, rule of law, and contract enforcement are crucial for successful regional integration. Effective institutions reduce transaction costs, create a predictable business environment, and attract foreign investment.</w:t>
       </w:r>
     </w:p>
     <w:p>
@@ -4440,27 +3757,7 @@
           <w:szCs w:val="28"/>
           <w:lang w:val="en-US"/>
         </w:rPr>
-        <w:t xml:space="preserve"> Economic cooperation with Central Asian countries can lead to increased trade flows, as evidenced by the growing intra-regional trade within Central Asia. Data from the United Nations </w:t>
-      </w:r>
-      <w:proofErr w:type="spellStart"/>
-      <w:r>
-        <w:rPr>
-          <w:rFonts w:ascii="Times New Roman" w:hAnsi="Times New Roman"/>
-          <w:sz w:val="28"/>
-          <w:szCs w:val="28"/>
-          <w:lang w:val="en-US"/>
-        </w:rPr>
-        <w:t>Comtrade</w:t>
-      </w:r>
-      <w:proofErr w:type="spellEnd"/>
-      <w:r>
-        <w:rPr>
-          <w:rFonts w:ascii="Times New Roman" w:hAnsi="Times New Roman"/>
-          <w:sz w:val="28"/>
-          <w:szCs w:val="28"/>
-          <w:lang w:val="en-US"/>
-        </w:rPr>
-        <w:t xml:space="preserve"> Database shows that Uzbekistan's exports to neighboring countries have been steadily increasing in recent years, driven by improved transportation links and trade facilitation measures.</w:t>
+        <w:t xml:space="preserve"> Economic cooperation with Central Asian countries can lead to increased trade flows, as evidenced by the growing intra-regional trade within Central Asia. Data from the United Nations Comtrade Database shows that Uzbekistan's exports to neighboring countries have been steadily increasing in recent years, driven by improved transportation links and trade facilitation measures.</w:t>
       </w:r>
       <w:r>
         <w:rPr>
@@ -4712,25 +4009,7 @@
           <w:szCs w:val="28"/>
           <w:lang w:val="en-US"/>
         </w:rPr>
-        <w:t>Smaller economies like Kyrgyzstan or Tajikistan could struggle to compete with larger economies like Kazakhstan. Policy measures promoting regional development and addressing disparities are crucial.</w:t>
-      </w:r>
-      <w:r>
-        <w:rPr>
-          <w:rFonts w:ascii="Times New Roman" w:hAnsi="Times New Roman"/>
-          <w:sz w:val="28"/>
-          <w:szCs w:val="28"/>
-          <w:lang w:val="en-US"/>
-        </w:rPr>
-        <w:t xml:space="preserve"> </w:t>
-      </w:r>
-      <w:r>
-        <w:rPr>
-          <w:rFonts w:ascii="Times New Roman" w:hAnsi="Times New Roman"/>
-          <w:sz w:val="28"/>
-          <w:szCs w:val="28"/>
-          <w:lang w:val="en-US"/>
-        </w:rPr>
-        <w:t xml:space="preserve">Economic cooperation may also entail risks of dependence on a limited number of trading partners, particularly if the majority of trade flows </w:t>
+        <w:t xml:space="preserve">Smaller economies like Kyrgyzstan or Tajikistan could struggle to compete with larger economies like </w:t>
       </w:r>
       <w:r>
         <w:rPr>
@@ -4740,7 +4019,25 @@
           <w:lang w:val="en-US"/>
         </w:rPr>
         <w:lastRenderedPageBreak/>
-        <w:t>are concentrated with a few dominant economies. Uzbekistan's heavy reliance on neighboring countries for trade and investment exposes it to vulnerabilities such as supply chain disruptions, market fluctuations, and geopolitical tensions.</w:t>
+        <w:t>Kazakhstan. Policy measures promoting regional development and addressing disparities are crucial.</w:t>
+      </w:r>
+      <w:r>
+        <w:rPr>
+          <w:rFonts w:ascii="Times New Roman" w:hAnsi="Times New Roman"/>
+          <w:sz w:val="28"/>
+          <w:szCs w:val="28"/>
+          <w:lang w:val="en-US"/>
+        </w:rPr>
+        <w:t xml:space="preserve"> </w:t>
+      </w:r>
+      <w:r>
+        <w:rPr>
+          <w:rFonts w:ascii="Times New Roman" w:hAnsi="Times New Roman"/>
+          <w:sz w:val="28"/>
+          <w:szCs w:val="28"/>
+          <w:lang w:val="en-US"/>
+        </w:rPr>
+        <w:t>Economic cooperation may also entail risks of dependence on a limited number of trading partners, particularly if the majority of trade flows are concentrated with a few dominant economies. Uzbekistan's heavy reliance on neighboring countries for trade and investment exposes it to vulnerabilities such as supply chain disruptions, market fluctuations, and geopolitical tensions.</w:t>
       </w:r>
       <w:r>
         <w:rPr>
@@ -4875,47 +4172,7 @@
           <w:szCs w:val="28"/>
           <w:lang w:eastAsia="zh-CN"/>
         </w:rPr>
-        <w:t xml:space="preserve"> Under the leadership of President </w:t>
-      </w:r>
-      <w:proofErr w:type="spellStart"/>
-      <w:r>
-        <w:rPr>
-          <w:rFonts w:eastAsia="Calibri"/>
-          <w:sz w:val="28"/>
-          <w:szCs w:val="28"/>
-          <w:lang w:eastAsia="zh-CN"/>
-        </w:rPr>
-        <w:t>Shavkat</w:t>
-      </w:r>
-      <w:proofErr w:type="spellEnd"/>
-      <w:r>
-        <w:rPr>
-          <w:rFonts w:eastAsia="Calibri"/>
-          <w:sz w:val="28"/>
-          <w:szCs w:val="28"/>
-          <w:lang w:eastAsia="zh-CN"/>
-        </w:rPr>
-        <w:t xml:space="preserve"> </w:t>
-      </w:r>
-      <w:proofErr w:type="spellStart"/>
-      <w:r>
-        <w:rPr>
-          <w:rFonts w:eastAsia="Calibri"/>
-          <w:sz w:val="28"/>
-          <w:szCs w:val="28"/>
-          <w:lang w:eastAsia="zh-CN"/>
-        </w:rPr>
-        <w:t>Mirziyoyev</w:t>
-      </w:r>
-      <w:proofErr w:type="spellEnd"/>
-      <w:r>
-        <w:rPr>
-          <w:rFonts w:eastAsia="Calibri"/>
-          <w:sz w:val="28"/>
-          <w:szCs w:val="28"/>
-          <w:lang w:eastAsia="zh-CN"/>
-        </w:rPr>
-        <w:t>, Uzbekistan has implemented a series of bold economic reforms aimed at liberalizing the economy, attracting foreign investment, and promoting regional cooperation. These reforms include measures to improve the business environment, streamline bureaucratic procedures, and liberalize trade and investment policies. Uzbekistan has embarked on a series of economic reforms aimed at:</w:t>
+        <w:t xml:space="preserve"> Under the leadership of President Shavkat Mirziyoyev, Uzbekistan has implemented a series of bold economic reforms aimed at liberalizing the economy, attracting foreign investment, and promoting regional cooperation. These reforms include measures to improve the business environment, streamline bureaucratic procedures, and liberalize trade and investment policies. Uzbekistan has embarked on a series of economic reforms aimed at:</w:t>
       </w:r>
     </w:p>
     <w:p>
@@ -4976,6 +4233,7 @@
           <w:szCs w:val="28"/>
           <w:lang w:eastAsia="zh-CN"/>
         </w:rPr>
+        <w:lastRenderedPageBreak/>
         <w:t>Trade Facilitation:</w:t>
       </w:r>
       <w:r>
@@ -5011,7 +4269,6 @@
           <w:szCs w:val="28"/>
           <w:lang w:eastAsia="zh-CN"/>
         </w:rPr>
-        <w:lastRenderedPageBreak/>
         <w:t>Export Diversification:</w:t>
       </w:r>
       <w:r>
@@ -5220,38 +4477,8 @@
           <w:szCs w:val="28"/>
           <w:lang w:val="en-US"/>
         </w:rPr>
-        <w:t xml:space="preserve">According to a report by the Asian Development Bank, Central Asia's strategic location at the crossroads of major trade corridors such as the Belt and Road Initiative (BRI) and the Eurasian Economic Union (EAEU) has led to growing interest from international investors and multinational corporations. International organizations such as the Shanghai Cooperation </w:t>
-      </w:r>
-      <w:proofErr w:type="spellStart"/>
-      <w:r>
-        <w:rPr>
-          <w:rFonts w:ascii="Times New Roman" w:hAnsi="Times New Roman"/>
-          <w:sz w:val="28"/>
-          <w:szCs w:val="28"/>
-          <w:lang w:val="en-US"/>
-        </w:rPr>
-        <w:t>Organisation</w:t>
-      </w:r>
-      <w:proofErr w:type="spellEnd"/>
-      <w:r>
-        <w:rPr>
-          <w:rFonts w:ascii="Times New Roman" w:hAnsi="Times New Roman"/>
-          <w:sz w:val="28"/>
-          <w:szCs w:val="28"/>
-          <w:lang w:val="en-US"/>
-        </w:rPr>
-        <w:t xml:space="preserve"> (SCO) play a crucial role in fostering regional dialogue and cooperation among Central Asian countries. The SCO, founded in 2001, aims to promote security, stability, and economic development in the region through multilateral cooperation and dialogue.</w:t>
-      </w:r>
-    </w:p>
-    <w:p>
-      <w:pPr>
-        <w:rPr>
-          <w:rFonts w:ascii="Times New Roman" w:hAnsi="Times New Roman"/>
-          <w:sz w:val="28"/>
-          <w:szCs w:val="28"/>
-          <w:lang w:val="en-US"/>
-        </w:rPr>
-      </w:pPr>
+        <w:t xml:space="preserve">According to a report by the Asian Development Bank, Central Asia's strategic location at the crossroads of major trade corridors such as the Belt and Road Initiative (BRI) and the Eurasian Economic Union (EAEU) has led to growing interest from international investors and multinational corporations. International organizations such as the Shanghai Cooperation Organisation (SCO) play a crucial role in fostering regional dialogue and cooperation among Central Asian countries. </w:t>
+      </w:r>
       <w:r>
         <w:rPr>
           <w:rFonts w:ascii="Times New Roman" w:hAnsi="Times New Roman"/>
@@ -5260,6 +4487,25 @@
           <w:lang w:val="en-US"/>
         </w:rPr>
         <w:lastRenderedPageBreak/>
+        <w:t>The SCO, founded in 2001, aims to promote security, stability, and economic development in the region through multilateral cooperation and dialogue.</w:t>
+      </w:r>
+    </w:p>
+    <w:p>
+      <w:pPr>
+        <w:rPr>
+          <w:rFonts w:ascii="Times New Roman" w:hAnsi="Times New Roman"/>
+          <w:sz w:val="28"/>
+          <w:szCs w:val="28"/>
+          <w:lang w:val="en-US"/>
+        </w:rPr>
+      </w:pPr>
+      <w:r>
+        <w:rPr>
+          <w:rFonts w:ascii="Times New Roman" w:hAnsi="Times New Roman"/>
+          <w:sz w:val="28"/>
+          <w:szCs w:val="28"/>
+          <w:lang w:val="en-US"/>
+        </w:rPr>
         <w:t>Through initiatives such as the SCO Business Council and the SCO Interbank Consortium, the organization facilitates trade, investment, and economic cooperation among its member states. Moreover, the SCO's Regional Anti-Terrorist Structure (RATS) and Joint Military Exercises contribute to regional security and stability, thereby creating a conducive environment for economic cooperation.</w:t>
       </w:r>
       <w:r>
@@ -5461,17 +4707,8 @@
           <w:szCs w:val="28"/>
           <w:lang w:val="en-US"/>
         </w:rPr>
-        <w:t xml:space="preserve">An analysis of the product categories traded between Uzbekistan and Kazakhstan reveals a complementary economic relationship. Kazakhstan primarily exports wheat, broadcasting equipment, and copper ore to Uzbekistan, capitalizing </w:t>
-      </w:r>
-      <w:r>
-        <w:rPr>
-          <w:rFonts w:ascii="Times New Roman" w:hAnsi="Times New Roman"/>
-          <w:sz w:val="28"/>
-          <w:szCs w:val="28"/>
-          <w:lang w:val="en-US"/>
-        </w:rPr>
         <w:lastRenderedPageBreak/>
-        <w:t>on its strengths in agriculture and mining (The Observatory of Economic Complexity, 2023). Uzbekistan, on the other hand, finds an export market for its transportation equipment, machinery, and vegetables in Kazakhstan, showcasing its comparative advantage in these sectors (The Observatory of Economic Complexity, 2023). This two-way flow of goods that cater to each other's needs underscores the mutually beneficial nature of their trade ties.</w:t>
+        <w:t>An analysis of the product categories traded between Uzbekistan and Kazakhstan reveals a complementary economic relationship. Kazakhstan primarily exports wheat, broadcasting equipment, and copper ore to Uzbekistan, capitalizing on its strengths in agriculture and mining (The Observatory of Economic Complexity, 2023). Uzbekistan, on the other hand, finds an export market for its transportation equipment, machinery, and vegetables in Kazakhstan, showcasing its comparative advantage in these sectors (The Observatory of Economic Complexity, 2023). This two-way flow of goods that cater to each other's needs underscores the mutually beneficial nature of their trade ties.</w:t>
       </w:r>
     </w:p>
     <w:p>
@@ -5649,6 +4886,7 @@
           <w:szCs w:val="28"/>
           <w:lang w:val="en-US"/>
         </w:rPr>
+        <w:lastRenderedPageBreak/>
         <w:t>These collaborative infrastructure projects hold significant economic potential for both Uzbekistan and Kazakhstan:</w:t>
       </w:r>
       <w:r>
@@ -5685,7 +4923,6 @@
           <w:szCs w:val="28"/>
           <w:lang w:val="en-US"/>
         </w:rPr>
-        <w:lastRenderedPageBreak/>
         <w:t>Enhanced trade facilitation: Streamlined customs procedures and efficient logistics hubs can expedite the movement of goods across borders, boosting trade volumes and economic activity</w:t>
       </w:r>
       <w:r>
@@ -5950,7 +5187,17 @@
           <w:szCs w:val="28"/>
           <w:lang w:eastAsia="zh-CN"/>
         </w:rPr>
-        <w:t>Potential Barriers to Enhanced Cooperation:</w:t>
+        <w:t xml:space="preserve">Potential </w:t>
+      </w:r>
+      <w:r>
+        <w:rPr>
+          <w:rFonts w:eastAsia="Calibri"/>
+          <w:sz w:val="28"/>
+          <w:szCs w:val="28"/>
+          <w:lang w:eastAsia="zh-CN"/>
+        </w:rPr>
+        <w:lastRenderedPageBreak/>
+        <w:t>Barriers to Enhanced Cooperation:</w:t>
       </w:r>
       <w:r>
         <w:rPr>
@@ -5982,17 +5229,7 @@
           <w:szCs w:val="28"/>
           <w:lang w:eastAsia="zh-CN"/>
         </w:rPr>
-        <w:t xml:space="preserve">Infrastructure Bottlenecks: Insufficient investment in </w:t>
-      </w:r>
-      <w:r>
-        <w:rPr>
-          <w:rFonts w:eastAsia="Calibri"/>
-          <w:sz w:val="28"/>
-          <w:szCs w:val="28"/>
-          <w:lang w:eastAsia="zh-CN"/>
-        </w:rPr>
-        <w:lastRenderedPageBreak/>
-        <w:t>transportation networks and logistics infrastructure at border crossings can impede the smooth movement of goods and hamper trade efficiency.</w:t>
+        <w:t>Infrastructure Bottlenecks: Insufficient investment in transportation networks and logistics infrastructure at border crossings can impede the smooth movement of goods and hamper trade efficiency.</w:t>
       </w:r>
       <w:r>
         <w:rPr>
@@ -6283,25 +5520,7 @@
           <w:szCs w:val="28"/>
           <w:lang w:eastAsia="zh-CN"/>
         </w:rPr>
-        <w:t>Trade turnover between Uzbekistan and Kyrgyzstan has exhibited a positive trend in recent years. While not reaching the heights of Uzbekistan's trade with Kazakhstan, the volume reached $496.6 million in 2021, reflecting a significant increase compared to previous years (Embassy of the Kyrgyz Republic to the Republic of Uzbekistan, 2023). Both countries aim to further strengthen their economic ties, with a target of reaching $2 billion in trade turnover (Embassy of the Kyrgyz Republic to the Republic of Uzbekistan, 2023).</w:t>
-      </w:r>
-      <w:r>
-        <w:rPr>
-          <w:rFonts w:eastAsia="Calibri"/>
-          <w:sz w:val="28"/>
-          <w:szCs w:val="28"/>
-          <w:lang w:eastAsia="zh-CN"/>
-        </w:rPr>
-        <w:t xml:space="preserve"> </w:t>
-      </w:r>
-      <w:r>
-        <w:rPr>
-          <w:rFonts w:eastAsia="Calibri"/>
-          <w:sz w:val="28"/>
-          <w:szCs w:val="28"/>
-          <w:lang w:eastAsia="zh-CN"/>
-        </w:rPr>
-        <w:t xml:space="preserve">An analysis of the product categories traded </w:t>
+        <w:t xml:space="preserve">Trade turnover between Uzbekistan and Kyrgyzstan has exhibited a positive trend in recent years. While not reaching the heights of Uzbekistan's trade with Kazakhstan, the volume reached $496.6 million in 2021, reflecting a significant increase compared to </w:t>
       </w:r>
       <w:r>
         <w:rPr>
@@ -6311,7 +5530,25 @@
           <w:lang w:eastAsia="zh-CN"/>
         </w:rPr>
         <w:lastRenderedPageBreak/>
-        <w:t>between Uzbekistan and Kyrgyzstan reveals a partially complementary trade relationship. Here's a breakdown of the main exports:</w:t>
+        <w:t>previous years (Embassy of the Kyrgyz Republic to the Republic of Uzbekistan, 2023). Both countries aim to further strengthen their economic ties, with a target of reaching $2 billion in trade turnover (Embassy of the Kyrgyz Republic to the Republic of Uzbekistan, 2023).</w:t>
+      </w:r>
+      <w:r>
+        <w:rPr>
+          <w:rFonts w:eastAsia="Calibri"/>
+          <w:sz w:val="28"/>
+          <w:szCs w:val="28"/>
+          <w:lang w:eastAsia="zh-CN"/>
+        </w:rPr>
+        <w:t xml:space="preserve"> </w:t>
+      </w:r>
+      <w:r>
+        <w:rPr>
+          <w:rFonts w:eastAsia="Calibri"/>
+          <w:sz w:val="28"/>
+          <w:szCs w:val="28"/>
+          <w:lang w:eastAsia="zh-CN"/>
+        </w:rPr>
+        <w:t>An analysis of the product categories traded between Uzbekistan and Kyrgyzstan reveals a partially complementary trade relationship. Here's a breakdown of the main exports:</w:t>
       </w:r>
     </w:p>
     <w:p>
@@ -6605,7 +5842,17 @@
           <w:szCs w:val="28"/>
           <w:lang w:eastAsia="zh-CN"/>
         </w:rPr>
-        <w:t>The trade relationship between Uzbekistan and Kyrgyzstan exhibits a promising trajectory, marked by growth and ambitious goals. Nevertheless, addressing NTBs, infrastructure limitations, and energy dependence is crucial to unlock the full potential of their economic partnership. By fostering deeper integration, tackling existing challenges, and promoting regional cooperation, Uzbekistan and Kyrgyzstan can unlock new avenues for mutual economic benefit and contribute to the overall prosperity of Central Asia.</w:t>
+        <w:t xml:space="preserve">The trade relationship between Uzbekistan and Kyrgyzstan exhibits a promising trajectory, marked by growth and ambitious goals. Nevertheless, addressing NTBs, infrastructure limitations, and energy dependence is crucial to unlock the full potential of their economic partnership. By fostering deeper integration, tackling existing challenges, and promoting regional cooperation, Uzbekistan and Kyrgyzstan can unlock new avenues for mutual economic benefit </w:t>
+      </w:r>
+      <w:r>
+        <w:rPr>
+          <w:rFonts w:eastAsia="Calibri"/>
+          <w:sz w:val="28"/>
+          <w:szCs w:val="28"/>
+          <w:lang w:eastAsia="zh-CN"/>
+        </w:rPr>
+        <w:lastRenderedPageBreak/>
+        <w:t>and contribute to the overall prosperity of Central Asia.</w:t>
       </w:r>
       <w:r>
         <w:rPr>
@@ -6632,17 +5879,7 @@
           <w:szCs w:val="28"/>
           <w:lang w:eastAsia="zh-CN"/>
         </w:rPr>
-        <w:t xml:space="preserve">zbekistan and Kyrgyzstan, neighboring countries in Central Asia, share a complex trade relationship. While both nations have witnessed a growth in trade volumes, the </w:t>
-      </w:r>
-      <w:r>
-        <w:rPr>
-          <w:rFonts w:eastAsia="Calibri"/>
-          <w:sz w:val="28"/>
-          <w:szCs w:val="28"/>
-          <w:lang w:eastAsia="zh-CN"/>
-        </w:rPr>
-        <w:lastRenderedPageBreak/>
-        <w:t>dynamics and patterns present a nuanced picture with both opportunities and challenges.</w:t>
+        <w:t>zbekistan and Kyrgyzstan, neighboring countries in Central Asia, share a complex trade relationship. While both nations have witnessed a growth in trade volumes, the dynamics and patterns present a nuanced picture with both opportunities and challenges.</w:t>
       </w:r>
     </w:p>
     <w:p>
@@ -6964,7 +6201,7 @@
           <w:szCs w:val="28"/>
           <w:lang w:eastAsia="zh-CN"/>
         </w:rPr>
-        <w:t xml:space="preserve"> Encouraging cross-border investments and economic projects holds significant potential for strengthening the economic relationship between Uzbekistan and Kyrgyzstan. By addressing existing challenges through collaborative efforts, both countries can </w:t>
+        <w:t xml:space="preserve"> Encouraging cross-border investments and economic projects holds significant potential for </w:t>
       </w:r>
       <w:r>
         <w:rPr>
@@ -6974,7 +6211,7 @@
           <w:lang w:eastAsia="zh-CN"/>
         </w:rPr>
         <w:lastRenderedPageBreak/>
-        <w:t>create a more attractive investment environment, unlock new avenues for economic growth, and foster regional integration in Central Asia.</w:t>
+        <w:t>strengthening the economic relationship between Uzbekistan and Kyrgyzstan. By addressing existing challenges through collaborative efforts, both countries can create a more attractive investment environment, unlock new avenues for economic growth, and foster regional integration in Central Asia.</w:t>
       </w:r>
     </w:p>
     <w:p>
@@ -11258,142 +10495,43 @@
           <w:szCs w:val="28"/>
           <w:lang w:val="en-US"/>
         </w:rPr>
-        <w:t xml:space="preserve"> </w:t>
-      </w:r>
-      <w:r>
-        <w:rPr>
-          <w:rFonts w:ascii="Times New Roman" w:hAnsi="Times New Roman"/>
-          <w:sz w:val="28"/>
-          <w:szCs w:val="28"/>
-          <w:lang w:val="en-US"/>
-        </w:rPr>
-        <w:t>Central Asia's political landscape is marked by a complex web of historical grievances and territorial disputes. These issues stem from the arbitrary borders drawn during the Soviet era, which often ignored ethnic and tribal boundaries. For instance, the Ferghana Valley, which is divided among Uzbekistan, Kyrgyzstan, and Tajikistan, remains a hotspot for ethnic tensions and territorial disputes. Such conflicts disrupt cross-border trade, hinder infrastructure projects, and create a climate of distrust among neighboring countries.</w:t>
-      </w:r>
-      <w:r>
-        <w:rPr>
-          <w:rFonts w:ascii="Times New Roman" w:hAnsi="Times New Roman"/>
-          <w:sz w:val="28"/>
-          <w:szCs w:val="28"/>
-          <w:lang w:val="en-US"/>
-        </w:rPr>
-        <w:t xml:space="preserve"> </w:t>
-      </w:r>
-      <w:r>
-        <w:rPr>
-          <w:rFonts w:ascii="Times New Roman" w:hAnsi="Times New Roman"/>
-          <w:sz w:val="28"/>
-          <w:szCs w:val="28"/>
-          <w:lang w:val="en-US"/>
-        </w:rPr>
-        <w:t>Historical mistrust and a perception of zero-sum competition can hinder cooperation on economic projects and regional initiatives.</w:t>
-      </w:r>
-      <w:r>
-        <w:rPr>
-          <w:rFonts w:ascii="Times New Roman" w:hAnsi="Times New Roman"/>
-          <w:sz w:val="28"/>
-          <w:szCs w:val="28"/>
-          <w:lang w:val="en-US"/>
-        </w:rPr>
-        <w:t xml:space="preserve"> </w:t>
-      </w:r>
-      <w:r>
-        <w:rPr>
-          <w:rFonts w:ascii="Times New Roman" w:hAnsi="Times New Roman"/>
-          <w:sz w:val="28"/>
-          <w:szCs w:val="28"/>
-          <w:lang w:val="en-US"/>
-        </w:rPr>
-        <w:t>Additionally, the competition for water resources, particularly from the Syr Darya and Amu Darya rivers, exacerbates regional tensions. Upstream countries like Kyrgyzstan and Tajikistan, which rely on hydropower, often clash with downstream countries like Uzbekistan and Kazakhstan, which depend on water for agriculture. These disputes not only strain bilateral relations but also impede collaborative efforts to manage shared resources effectively.</w:t>
-      </w:r>
-      <w:r>
-        <w:rPr>
-          <w:rFonts w:ascii="Times New Roman" w:hAnsi="Times New Roman"/>
-          <w:sz w:val="28"/>
-          <w:szCs w:val="28"/>
-          <w:lang w:val="en-US"/>
-        </w:rPr>
-        <w:t xml:space="preserve"> </w:t>
-      </w:r>
-      <w:r>
-        <w:rPr>
-          <w:rFonts w:ascii="Times New Roman" w:hAnsi="Times New Roman"/>
-          <w:sz w:val="28"/>
-          <w:szCs w:val="28"/>
-          <w:lang w:val="en-US"/>
-        </w:rPr>
-        <w:t>Mistrust can lead to a lack of political will to pursue joint economic ventures and impede the development of a regional economic framework.</w:t>
-      </w:r>
-      <w:r>
-        <w:rPr>
-          <w:rFonts w:ascii="Times New Roman" w:hAnsi="Times New Roman"/>
-          <w:sz w:val="28"/>
-          <w:szCs w:val="28"/>
-          <w:lang w:val="en-US"/>
-        </w:rPr>
-        <w:t xml:space="preserve"> </w:t>
-      </w:r>
-      <w:r>
-        <w:rPr>
-          <w:rFonts w:ascii="Times New Roman" w:hAnsi="Times New Roman"/>
-          <w:sz w:val="28"/>
-          <w:szCs w:val="28"/>
-          <w:lang w:val="en-US"/>
-        </w:rPr>
-        <w:t>Political tensions can translate into non-tariff barriers like trade restrictions and cumbersome customs procedures, hindering cross-border trade flows.</w:t>
-      </w:r>
-      <w:r>
-        <w:rPr>
-          <w:rFonts w:ascii="Times New Roman" w:hAnsi="Times New Roman"/>
-          <w:sz w:val="28"/>
-          <w:szCs w:val="28"/>
-          <w:lang w:val="en-US"/>
-        </w:rPr>
-        <w:t xml:space="preserve"> </w:t>
-      </w:r>
-      <w:r>
-        <w:rPr>
-          <w:rFonts w:ascii="Times New Roman" w:hAnsi="Times New Roman"/>
-          <w:sz w:val="28"/>
-          <w:szCs w:val="28"/>
-          <w:lang w:val="en-US"/>
-        </w:rPr>
-        <w:t>Political instability and perceived risks can deter foreign investors from participating in regional projects, hindering economic growth.</w:t>
-      </w:r>
-      <w:r>
-        <w:rPr>
-          <w:rFonts w:ascii="Times New Roman" w:hAnsi="Times New Roman"/>
-          <w:sz w:val="28"/>
-          <w:szCs w:val="28"/>
-          <w:lang w:val="en-US"/>
-        </w:rPr>
-        <w:t xml:space="preserve"> </w:t>
-      </w:r>
-      <w:r>
-        <w:rPr>
-          <w:rFonts w:ascii="Times New Roman" w:hAnsi="Times New Roman"/>
-          <w:sz w:val="28"/>
-          <w:szCs w:val="28"/>
-          <w:lang w:val="en-US"/>
-        </w:rPr>
-        <w:t>The political tensions and border disputes in Central Asia have a profound impact on regional economic cooperation. These issues create a risk-averse environment where countries prioritize national security concerns over economic collaboration. For example, border closures and restrictive trade policies often result from political disagreements, disrupting supply chains and increasing transaction costs for businesses.</w:t>
-      </w:r>
-      <w:r>
-        <w:rPr>
-          <w:rFonts w:ascii="Times New Roman" w:hAnsi="Times New Roman"/>
-          <w:sz w:val="28"/>
-          <w:szCs w:val="28"/>
-          <w:lang w:val="en-US"/>
-        </w:rPr>
-        <w:t xml:space="preserve"> </w:t>
-      </w:r>
-      <w:r>
-        <w:rPr>
-          <w:rFonts w:ascii="Times New Roman" w:hAnsi="Times New Roman"/>
-          <w:sz w:val="28"/>
-          <w:szCs w:val="28"/>
-          <w:lang w:val="en-US"/>
-        </w:rPr>
-        <w:t>Furthermore, the lack of trust between governments hampers the implementation of regional initiatives and agreements. Projects such as the Central Asia Regional Economic Cooperation (CAREC) Program, which aims to promote economic connectivity, often face delays and inefficiencies due to political disagreements. This fragmentation prevents Central Asian countries from leveraging their collective potential in global markets and diminishes their bargaining power.</w:t>
+        <w:t xml:space="preserve"> Central Asia's political landscape is marked by a complex web of historical grievances and territorial disputes. These issues stem from the arbitrary borders drawn during the Soviet era, which often ignored ethnic and tribal boundaries. For instance, the Ferghana Valley, which is divided among Uzbekistan, Kyrgyzstan, and Tajikistan, remains a hotspot for ethnic tensions and territorial disputes. Such conflicts disrupt cross-border trade, hinder infrastructure projects, and create a climate of distrust among neighboring countries.</w:t>
+      </w:r>
+      <w:r>
+        <w:rPr>
+          <w:rFonts w:ascii="Times New Roman" w:hAnsi="Times New Roman"/>
+          <w:sz w:val="28"/>
+          <w:szCs w:val="28"/>
+          <w:lang w:val="en-US"/>
+        </w:rPr>
+        <w:t xml:space="preserve"> Historical mistrust and a perception of zero-sum competition can hinder cooperation on economic projects and regional initiatives.</w:t>
+      </w:r>
+      <w:r>
+        <w:rPr>
+          <w:rFonts w:ascii="Times New Roman" w:hAnsi="Times New Roman"/>
+          <w:sz w:val="28"/>
+          <w:szCs w:val="28"/>
+          <w:lang w:val="en-US"/>
+        </w:rPr>
+        <w:t xml:space="preserve"> Additionally, the competition for water resources, particularly from the Syr Darya and Amu Darya rivers, exacerbates regional tensions. Upstream countries like Kyrgyzstan and Tajikistan, which rely on hydropower, often clash with downstream countries like Uzbekistan and Kazakhstan, which depend on water for agriculture. These disputes not only strain bilateral relations but also impede collaborative efforts to manage shared resources effectively.</w:t>
+      </w:r>
+      <w:r>
+        <w:rPr>
+          <w:rFonts w:ascii="Times New Roman" w:hAnsi="Times New Roman"/>
+          <w:sz w:val="28"/>
+          <w:szCs w:val="28"/>
+          <w:lang w:val="en-US"/>
+        </w:rPr>
+        <w:t xml:space="preserve"> Mistrust can lead to a lack of political will to pursue joint economic ventures and impede the development of a regional economic framework. Political tensions can translate into non-tariff barriers like trade restrictions and cumbersome customs procedures, hindering cross-border trade flows. Political instability and perceived risks can deter foreign investors from participating in regional projects, hindering economic growth.</w:t>
+      </w:r>
+      <w:r>
+        <w:rPr>
+          <w:rFonts w:ascii="Times New Roman" w:hAnsi="Times New Roman"/>
+          <w:sz w:val="28"/>
+          <w:szCs w:val="28"/>
+          <w:lang w:val="en-US"/>
+        </w:rPr>
+        <w:t xml:space="preserve"> The political tensions and border disputes in Central Asia have a profound impact on regional economic cooperation. These issues create a risk-averse environment where countries prioritize national security concerns over economic collaboration. For example, border closures and restrictive trade policies often result from political disagreements, disrupting supply chains and increasing transaction costs for businesses. Furthermore, the lack of trust between governments hampers the implementation of regional initiatives and agreements. Projects such as the Central Asia Regional Economic Cooperation (CAREC) Program, which aims to promote economic connectivity, often face delays and inefficiencies due to political disagreements. This fragmentation prevents Central Asian countries from leveraging their collective potential in global markets and diminishes their bargaining power.</w:t>
       </w:r>
     </w:p>
     <w:p>
@@ -11413,14 +10551,6 @@
           <w:lang w:val="en-US"/>
         </w:rPr>
         <w:tab/>
-      </w:r>
-      <w:r>
-        <w:rPr>
-          <w:rFonts w:ascii="Times New Roman" w:hAnsi="Times New Roman"/>
-          <w:sz w:val="28"/>
-          <w:szCs w:val="28"/>
-          <w:lang w:val="en-US"/>
-        </w:rPr>
         <w:t>To overcome these political and historical obstacles, Central Asian countries must adopt comprehensive confidence-building measures aimed at fostering trust and cooperation. The following strategies could prove effective:</w:t>
       </w:r>
     </w:p>
@@ -11660,16 +10790,7 @@
           <w:szCs w:val="28"/>
           <w:lang w:val="en-US"/>
         </w:rPr>
-        <w:t>Transparency and Predictability</w:t>
-      </w:r>
-      <w:r>
-        <w:rPr>
-          <w:rFonts w:ascii="Times New Roman" w:hAnsi="Times New Roman"/>
-          <w:sz w:val="28"/>
-          <w:szCs w:val="28"/>
-          <w:lang w:val="en-US"/>
-        </w:rPr>
-        <w:t xml:space="preserve"> as well.</w:t>
+        <w:t>Transparency and Predictability as well.</w:t>
       </w:r>
       <w:r>
         <w:rPr>
@@ -11698,54 +10819,14 @@
         </w:rPr>
         <w:t xml:space="preserve"> Also </w:t>
       </w:r>
-      <w:proofErr w:type="spellStart"/>
-      <w:r>
-        <w:rPr>
-          <w:rFonts w:ascii="Times New Roman" w:hAnsi="Times New Roman"/>
-          <w:sz w:val="28"/>
-          <w:szCs w:val="28"/>
-          <w:lang w:val="en-US"/>
-        </w:rPr>
-        <w:t>Dispute</w:t>
-      </w:r>
-      <w:proofErr w:type="spellEnd"/>
-      <w:r>
-        <w:rPr>
-          <w:rFonts w:ascii="Times New Roman" w:hAnsi="Times New Roman"/>
-          <w:sz w:val="28"/>
-          <w:szCs w:val="28"/>
-          <w:lang w:val="en-US"/>
-        </w:rPr>
-        <w:t xml:space="preserve"> </w:t>
-      </w:r>
-      <w:proofErr w:type="spellStart"/>
-      <w:r>
-        <w:rPr>
-          <w:rFonts w:ascii="Times New Roman" w:hAnsi="Times New Roman"/>
-          <w:sz w:val="28"/>
-          <w:szCs w:val="28"/>
-          <w:lang w:val="en-US"/>
-        </w:rPr>
-        <w:t>Resolution</w:t>
-      </w:r>
-      <w:proofErr w:type="spellEnd"/>
-      <w:r>
-        <w:rPr>
-          <w:rFonts w:ascii="Times New Roman" w:hAnsi="Times New Roman"/>
-          <w:sz w:val="28"/>
-          <w:szCs w:val="28"/>
-          <w:lang w:val="en-US"/>
-        </w:rPr>
-        <w:t xml:space="preserve"> Mechanisms</w:t>
-      </w:r>
-      <w:r>
-        <w:rPr>
-          <w:rFonts w:ascii="Times New Roman" w:hAnsi="Times New Roman"/>
-          <w:sz w:val="28"/>
-          <w:szCs w:val="28"/>
-          <w:lang w:val="en-US"/>
-        </w:rPr>
-        <w:t xml:space="preserve"> are important too.</w:t>
+      <w:r>
+        <w:rPr>
+          <w:rFonts w:ascii="Times New Roman" w:hAnsi="Times New Roman"/>
+          <w:sz w:val="28"/>
+          <w:szCs w:val="28"/>
+          <w:lang w:val="en-US"/>
+        </w:rPr>
+        <w:t>Dispute Resolution Mechanisms are important too.</w:t>
       </w:r>
       <w:r>
         <w:rPr>
@@ -11856,45 +10937,7 @@
           <w:szCs w:val="28"/>
           <w:lang w:val="en-US"/>
         </w:rPr>
-        <w:t>While the potential for deeper economic cooperation exists, significant non-tariff trade barriers (NTBs) continue to impede trade flows and discourage investment in Central Asia.</w:t>
-      </w:r>
-      <w:r>
-        <w:rPr>
-          <w:rFonts w:ascii="Times New Roman" w:hAnsi="Times New Roman"/>
-          <w:sz w:val="28"/>
-          <w:szCs w:val="28"/>
-          <w:lang w:val="en-US"/>
-        </w:rPr>
-        <w:t xml:space="preserve"> </w:t>
-      </w:r>
-      <w:r>
-        <w:rPr>
-          <w:rFonts w:ascii="Times New Roman" w:hAnsi="Times New Roman"/>
-          <w:sz w:val="28"/>
-          <w:szCs w:val="28"/>
-          <w:lang w:val="en-US"/>
-        </w:rPr>
-        <w:t xml:space="preserve">Non-tariff barriers such as complex customs procedures and bureaucratic hurdles present significant challenges to economic cooperation and integration in Central Asia. These barriers not only impede trade flows but also discourage investment, thereby </w:t>
-      </w:r>
-      <w:proofErr w:type="spellStart"/>
-      <w:r>
-        <w:rPr>
-          <w:rFonts w:ascii="Times New Roman" w:hAnsi="Times New Roman"/>
-          <w:sz w:val="28"/>
-          <w:szCs w:val="28"/>
-          <w:lang w:val="en-US"/>
-        </w:rPr>
-        <w:t>stifacing</w:t>
-      </w:r>
-      <w:proofErr w:type="spellEnd"/>
-      <w:r>
-        <w:rPr>
-          <w:rFonts w:ascii="Times New Roman" w:hAnsi="Times New Roman"/>
-          <w:sz w:val="28"/>
-          <w:szCs w:val="28"/>
-          <w:lang w:val="en-US"/>
-        </w:rPr>
-        <w:t xml:space="preserve"> economic growth. In this </w:t>
+        <w:t xml:space="preserve">While the potential for deeper economic cooperation exists, significant non-tariff trade barriers (NTBs) continue to impede trade flows and discourage investment in Central Asia. Non-tariff barriers such as complex customs procedures and bureaucratic hurdles present significant challenges to economic cooperation and integration in Central Asia. These barriers not only impede trade flows but also discourage investment, thereby stifacing economic growth. In this </w:t>
       </w:r>
       <w:r>
         <w:rPr>
@@ -11921,70 +10964,34 @@
           <w:szCs w:val="28"/>
           <w:lang w:val="en-US"/>
         </w:rPr>
-        <w:t xml:space="preserve"> </w:t>
-      </w:r>
-      <w:r>
-        <w:rPr>
-          <w:rFonts w:ascii="Times New Roman" w:hAnsi="Times New Roman"/>
-          <w:sz w:val="28"/>
-          <w:szCs w:val="28"/>
-          <w:lang w:val="en-US"/>
-        </w:rPr>
-        <w:t xml:space="preserve">Non-tariff barriers in Central Asia are prevalent and multifaceted. They include cumbersome customs procedures, inconsistent regulatory standards, excessive documentation requirements, and inefficient border control practices. </w:t>
-      </w:r>
-      <w:r>
-        <w:rPr>
-          <w:rFonts w:ascii="Times New Roman" w:hAnsi="Times New Roman"/>
-          <w:sz w:val="28"/>
-          <w:szCs w:val="28"/>
-          <w:lang w:val="en-US"/>
-        </w:rPr>
-        <w:t>Bureaucratic customs clearance processes, with lengthy inspections and cumbersome documentation, create delays and increase trade costs</w:t>
-      </w:r>
-      <w:r>
-        <w:rPr>
-          <w:rFonts w:ascii="Times New Roman" w:hAnsi="Times New Roman"/>
-          <w:sz w:val="28"/>
-          <w:szCs w:val="28"/>
-          <w:lang w:val="en-US"/>
-        </w:rPr>
-        <w:t>.</w:t>
-      </w:r>
-      <w:r>
-        <w:rPr>
-          <w:rFonts w:ascii="Times New Roman" w:hAnsi="Times New Roman"/>
-          <w:sz w:val="28"/>
-          <w:szCs w:val="28"/>
-          <w:lang w:val="en-US"/>
-        </w:rPr>
-        <w:t xml:space="preserve"> </w:t>
-      </w:r>
-      <w:r>
-        <w:rPr>
-          <w:rFonts w:ascii="Times New Roman" w:hAnsi="Times New Roman"/>
-          <w:sz w:val="28"/>
-          <w:szCs w:val="28"/>
-          <w:lang w:val="en-US"/>
-        </w:rPr>
-        <w:t>Inconsistency in applying Sanitary and Phytosanitary</w:t>
-      </w:r>
-      <w:r>
-        <w:rPr>
-          <w:rFonts w:ascii="Times New Roman" w:hAnsi="Times New Roman"/>
-          <w:sz w:val="28"/>
-          <w:szCs w:val="28"/>
-          <w:lang w:val="en-US"/>
-        </w:rPr>
-        <w:t xml:space="preserve"> </w:t>
-      </w:r>
-      <w:r>
-        <w:rPr>
-          <w:rFonts w:ascii="Times New Roman" w:hAnsi="Times New Roman"/>
-          <w:sz w:val="28"/>
-          <w:szCs w:val="28"/>
-          <w:lang w:val="en-US"/>
-        </w:rPr>
-        <w:t>measures across borders can disrupt trade flows and create uncertainty for businesses.</w:t>
+        <w:t xml:space="preserve"> Non-tariff barriers in Central Asia are prevalent and multifaceted. They include cumbersome customs procedures, inconsistent regulatory standards, excessive documentation requirements, and inefficient border control practices. </w:t>
+      </w:r>
+      <w:r>
+        <w:rPr>
+          <w:rFonts w:ascii="Times New Roman" w:hAnsi="Times New Roman"/>
+          <w:sz w:val="28"/>
+          <w:szCs w:val="28"/>
+          <w:lang w:val="en-US"/>
+        </w:rPr>
+        <w:t>Bureaucratic customs clearance processes, with lengthy inspections and cumbersome documentation, create delays and increase trade costs.</w:t>
+      </w:r>
+      <w:r>
+        <w:rPr>
+          <w:rFonts w:ascii="Times New Roman" w:hAnsi="Times New Roman"/>
+          <w:sz w:val="28"/>
+          <w:szCs w:val="28"/>
+          <w:lang w:val="en-US"/>
+        </w:rPr>
+        <w:t xml:space="preserve"> </w:t>
+      </w:r>
+      <w:r>
+        <w:rPr>
+          <w:rFonts w:ascii="Times New Roman" w:hAnsi="Times New Roman"/>
+          <w:sz w:val="28"/>
+          <w:szCs w:val="28"/>
+          <w:lang w:val="en-US"/>
+        </w:rPr>
+        <w:t>Inconsistency in applying Sanitary and Phytosanitary measures across borders can disrupt trade flows and create uncertainty for businesses.</w:t>
       </w:r>
       <w:r>
         <w:rPr>
@@ -12489,25 +11496,7 @@
           <w:szCs w:val="28"/>
           <w:lang w:val="en-US"/>
         </w:rPr>
-        <w:t>Regional organizations like the Economic Cooperation Organization (ECO)</w:t>
-      </w:r>
-      <w:r>
-        <w:rPr>
-          <w:rFonts w:ascii="Times New Roman" w:hAnsi="Times New Roman"/>
-          <w:sz w:val="28"/>
-          <w:szCs w:val="28"/>
-          <w:lang w:val="en-US"/>
-        </w:rPr>
-        <w:t xml:space="preserve"> or</w:t>
-      </w:r>
-      <w:r>
-        <w:rPr>
-          <w:rFonts w:ascii="Times New Roman" w:hAnsi="Times New Roman"/>
-          <w:sz w:val="28"/>
-          <w:szCs w:val="28"/>
-          <w:lang w:val="en-US"/>
-        </w:rPr>
-        <w:t xml:space="preserve"> Agreements such as </w:t>
+        <w:t xml:space="preserve">Regional organizations like the Economic Cooperation Organization (ECO) or Agreements such as </w:t>
       </w:r>
       <w:r>
         <w:rPr>
@@ -12517,16 +11506,7 @@
           <w:lang w:val="en-US"/>
         </w:rPr>
         <w:lastRenderedPageBreak/>
-        <w:t>the Eurasian Economic Union (EAEU) provide a platform for coordinated policy-making and dispute resolution</w:t>
-      </w:r>
-      <w:r>
-        <w:rPr>
-          <w:rFonts w:ascii="Times New Roman" w:hAnsi="Times New Roman"/>
-          <w:sz w:val="28"/>
-          <w:szCs w:val="28"/>
-          <w:lang w:val="en-US"/>
-        </w:rPr>
-        <w:t>.</w:t>
+        <w:t>the Eurasian Economic Union (EAEU) provide a platform for coordinated policy-making and dispute resolution.</w:t>
       </w:r>
     </w:p>
     <w:p>
@@ -12663,14 +11643,6 @@
           <w:lang w:val="en-US"/>
         </w:rPr>
         <w:tab/>
-      </w:r>
-      <w:r>
-        <w:rPr>
-          <w:rFonts w:ascii="Times New Roman" w:hAnsi="Times New Roman"/>
-          <w:sz w:val="28"/>
-          <w:szCs w:val="28"/>
-          <w:lang w:val="en-US"/>
-        </w:rPr>
         <w:t>The Eurasian Economic Union, comprising Russia, Kazakhstan, Belarus, Armenia, and Kyrgyzstan, aims to promote economic integration through the free movement of goods, services, capital, and labor. For Uzbekistan, joining the EAEU could offer several potential benefits:</w:t>
       </w:r>
     </w:p>
@@ -13125,16 +12097,7 @@
           <w:szCs w:val="28"/>
           <w:lang w:val="en-US"/>
         </w:rPr>
-        <w:t>: Ensuring that economic growth benefits all segments of society will foster social stability and political support for integration initiatives. Policies should aim to reduce regional disparities and promote equitable development</w:t>
-      </w:r>
-      <w:r>
-        <w:rPr>
-          <w:rFonts w:ascii="Times New Roman" w:hAnsi="Times New Roman"/>
-          <w:sz w:val="28"/>
-          <w:szCs w:val="28"/>
-          <w:lang w:val="en-US"/>
-        </w:rPr>
-        <w:t xml:space="preserve">. </w:t>
+        <w:t xml:space="preserve">: Ensuring that economic growth benefits all segments of society will foster social stability and political support for integration initiatives. Policies should aim to reduce regional disparities and promote equitable development. </w:t>
       </w:r>
       <w:r>
         <w:rPr>
@@ -13523,7 +12486,7 @@
 </file>
 
 <file path=word/numbering.xml><?xml version="1.0" encoding="utf-8"?>
-<w:numbering xmlns:wpc="http://schemas.microsoft.com/office/word/2010/wordprocessingCanvas" xmlns:cx="http://schemas.microsoft.com/office/drawing/2014/chartex" xmlns:cx1="http://schemas.microsoft.com/office/drawing/2015/9/8/chartex" xmlns:cx2="http://schemas.microsoft.com/office/drawing/2015/10/21/chartex" xmlns:cx3="http://schemas.microsoft.com/office/drawing/2016/5/9/chartex" xmlns:cx4="http://schemas.microsoft.com/office/drawing/2016/5/10/chartex" xmlns:cx5="http://schemas.microsoft.com/office/drawing/2016/5/11/chartex" xmlns:cx6="http://schemas.microsoft.com/office/drawing/2016/5/12/chartex" xmlns:cx7="http://schemas.microsoft.com/office/drawing/2016/5/13/chartex" xmlns:cx8="http://schemas.microsoft.com/office/drawing/2016/5/14/chartex" xmlns:mc="http://schemas.openxmlformats.org/markup-compatibility/2006" xmlns:aink="http://schemas.microsoft.com/office/drawing/2016/ink" xmlns:am3d="http://schemas.microsoft.com/office/drawing/2017/model3d" xmlns:o="urn:schemas-microsoft-com:office:office" xmlns:oel="http://schemas.microsoft.com/office/2019/extlst" xmlns:r="http://schemas.openxmlformats.org/officeDocument/2006/relationships" xmlns:m="http://schemas.openxmlformats.org/officeDocument/2006/math" xmlns:v="urn:schemas-microsoft-com:vml" xmlns:wp14="http://schemas.microsoft.com/office/word/2010/wordprocessingDrawing" xmlns:wp="http://schemas.openxmlformats.org/drawingml/2006/wordprocessingDrawing" xmlns:w10="urn:schemas-microsoft-com:office:word" xmlns:w="http://schemas.openxmlformats.org/wordprocessingml/2006/main" xmlns:w14="http://schemas.microsoft.com/office/word/2010/wordml" xmlns:w15="http://schemas.microsoft.com/office/word/2012/wordml" xmlns:w16cex="http://schemas.microsoft.com/office/word/2018/wordml/cex" xmlns:w16cid="http://schemas.microsoft.com/office/word/2016/wordml/cid" xmlns:w16="http://schemas.microsoft.com/office/word/2018/wordml" xmlns:w16sdtdh="http://schemas.microsoft.com/office/word/2020/wordml/sdtdatahash" xmlns:w16se="http://schemas.microsoft.com/office/word/2015/wordml/symex" xmlns:wpg="http://schemas.microsoft.com/office/word/2010/wordprocessingGroup" xmlns:wpi="http://schemas.microsoft.com/office/word/2010/wordprocessingInk" xmlns:wne="http://schemas.microsoft.com/office/word/2006/wordml" xmlns:wps="http://schemas.microsoft.com/office/word/2010/wordprocessingShape" mc:Ignorable="w14 w15 w16se w16cid w16 w16cex w16sdtdh wp14">
+<w:numbering xmlns:wpc="http://schemas.microsoft.com/office/word/2010/wordprocessingCanvas" xmlns:cx="http://schemas.microsoft.com/office/drawing/2014/chartex" xmlns:cx1="http://schemas.microsoft.com/office/drawing/2015/9/8/chartex" xmlns:cx2="http://schemas.microsoft.com/office/drawing/2015/10/21/chartex" xmlns:cx3="http://schemas.microsoft.com/office/drawing/2016/5/9/chartex" xmlns:cx4="http://schemas.microsoft.com/office/drawing/2016/5/10/chartex" xmlns:cx5="http://schemas.microsoft.com/office/drawing/2016/5/11/chartex" xmlns:cx6="http://schemas.microsoft.com/office/drawing/2016/5/12/chartex" xmlns:cx7="http://schemas.microsoft.com/office/drawing/2016/5/13/chartex" xmlns:cx8="http://schemas.microsoft.com/office/drawing/2016/5/14/chartex" xmlns:mc="http://schemas.openxmlformats.org/markup-compatibility/2006" xmlns:aink="http://schemas.microsoft.com/office/drawing/2016/ink" xmlns:am3d="http://schemas.microsoft.com/office/drawing/2017/model3d" xmlns:o="urn:schemas-microsoft-com:office:office" xmlns:oel="http://schemas.microsoft.com/office/2019/extlst" xmlns:r="http://schemas.openxmlformats.org/officeDocument/2006/relationships" xmlns:m="http://schemas.openxmlformats.org/officeDocument/2006/math" xmlns:v="urn:schemas-microsoft-com:vml" xmlns:wp14="http://schemas.microsoft.com/office/word/2010/wordprocessingDrawing" xmlns:wp="http://schemas.openxmlformats.org/drawingml/2006/wordprocessingDrawing" xmlns:w10="urn:schemas-microsoft-com:office:word" xmlns:w="http://schemas.openxmlformats.org/wordprocessingml/2006/main" xmlns:w14="http://schemas.microsoft.com/office/word/2010/wordml" xmlns:w15="http://schemas.microsoft.com/office/word/2012/wordml" xmlns:w16cex="http://schemas.microsoft.com/office/word/2018/wordml/cex" xmlns:w16cid="http://schemas.microsoft.com/office/word/2016/wordml/cid" xmlns:w16="http://schemas.microsoft.com/office/word/2018/wordml" xmlns:w16du="http://schemas.microsoft.com/office/word/2023/wordml/word16du" xmlns:w16sdtdh="http://schemas.microsoft.com/office/word/2020/wordml/sdtdatahash" xmlns:w16se="http://schemas.microsoft.com/office/word/2015/wordml/symex" xmlns:wpg="http://schemas.microsoft.com/office/word/2010/wordprocessingGroup" xmlns:wpi="http://schemas.microsoft.com/office/word/2010/wordprocessingInk" xmlns:wne="http://schemas.microsoft.com/office/word/2006/wordml" xmlns:wps="http://schemas.microsoft.com/office/word/2010/wordprocessingShape" mc:Ignorable="w14 w15 w16se w16cid w16 w16cex w16sdtdh w16du wp14">
   <w:abstractNum w:abstractNumId="0" w15:restartNumberingAfterBreak="0">
     <w:nsid w:val="03017F1D"/>
     <w:multiLevelType w:val="multilevel"/>
@@ -17823,7 +16786,7 @@
 </file>
 
 <file path=word/styles.xml><?xml version="1.0" encoding="utf-8"?>
-<w:styles xmlns:mc="http://schemas.openxmlformats.org/markup-compatibility/2006" xmlns:r="http://schemas.openxmlformats.org/officeDocument/2006/relationships" xmlns:w="http://schemas.openxmlformats.org/wordprocessingml/2006/main" xmlns:w14="http://schemas.microsoft.com/office/word/2010/wordml" xmlns:w15="http://schemas.microsoft.com/office/word/2012/wordml" xmlns:w16cex="http://schemas.microsoft.com/office/word/2018/wordml/cex" xmlns:w16cid="http://schemas.microsoft.com/office/word/2016/wordml/cid" xmlns:w16="http://schemas.microsoft.com/office/word/2018/wordml" xmlns:w16sdtdh="http://schemas.microsoft.com/office/word/2020/wordml/sdtdatahash" xmlns:w16se="http://schemas.microsoft.com/office/word/2015/wordml/symex" mc:Ignorable="w14 w15 w16se w16cid w16 w16cex w16sdtdh">
+<w:styles xmlns:mc="http://schemas.openxmlformats.org/markup-compatibility/2006" xmlns:r="http://schemas.openxmlformats.org/officeDocument/2006/relationships" xmlns:w="http://schemas.openxmlformats.org/wordprocessingml/2006/main" xmlns:w14="http://schemas.microsoft.com/office/word/2010/wordml" xmlns:w15="http://schemas.microsoft.com/office/word/2012/wordml" xmlns:w16cex="http://schemas.microsoft.com/office/word/2018/wordml/cex" xmlns:w16cid="http://schemas.microsoft.com/office/word/2016/wordml/cid" xmlns:w16="http://schemas.microsoft.com/office/word/2018/wordml" xmlns:w16du="http://schemas.microsoft.com/office/word/2023/wordml/word16du" xmlns:w16sdtdh="http://schemas.microsoft.com/office/word/2020/wordml/sdtdatahash" xmlns:w16se="http://schemas.microsoft.com/office/word/2015/wordml/symex" mc:Ignorable="w14 w15 w16se w16cid w16 w16cex w16sdtdh w16du">
   <w:docDefaults>
     <w:rPrDefault>
       <w:rPr>

</xml_diff>